<commit_message>
Added templates and rules for program requirements
</commit_message>
<xml_diff>
--- a/DoAn.docx
+++ b/DoAn.docx
@@ -1134,7 +1134,7 @@
                 <w:sz w:val="20"/>
                 <w:szCs w:val="20"/>
               </w:rPr>
-              <w:t>Lập báo cáo tháng</w:t>
+              <w:t>Lập báo cáo</w:t>
             </w:r>
           </w:p>
         </w:tc>
@@ -1454,6 +1454,14 @@
                 <w:szCs w:val="20"/>
               </w:rPr>
             </w:pPr>
+            <w:r>
+              <w:rPr>
+                <w:rFonts w:ascii="Times New Roman" w:hAnsi="Times New Roman"/>
+                <w:sz w:val="20"/>
+                <w:szCs w:val="20"/>
+              </w:rPr>
+              <w:t>BM7</w:t>
+            </w:r>
           </w:p>
         </w:tc>
         <w:tc>
@@ -1875,8 +1883,6 @@
               </w:rPr>
               <w:t>Tra cứu phiếu gửi tiền</w:t>
             </w:r>
-            <w:bookmarkStart w:id="0" w:name="_GoBack"/>
-            <w:bookmarkEnd w:id="0"/>
           </w:p>
         </w:tc>
         <w:tc>
@@ -1962,7 +1968,7 @@
                 <w:sz w:val="20"/>
                 <w:szCs w:val="20"/>
               </w:rPr>
-              <w:t>Lập báo cáo tháng</w:t>
+              <w:t>Lập báo cáo</w:t>
             </w:r>
           </w:p>
         </w:tc>
@@ -2957,7 +2963,23 @@
                 <w:sz w:val="20"/>
                 <w:szCs w:val="20"/>
               </w:rPr>
-              <w:t>Lập phiếu gửi tiền</w:t>
+              <w:t xml:space="preserve">Lập phiếu </w:t>
+            </w:r>
+            <w:r>
+              <w:rPr>
+                <w:rFonts w:ascii="Times New Roman" w:hAnsi="Times New Roman"/>
+                <w:sz w:val="20"/>
+                <w:szCs w:val="20"/>
+              </w:rPr>
+              <w:t>rút</w:t>
+            </w:r>
+            <w:r>
+              <w:rPr>
+                <w:rFonts w:ascii="Times New Roman" w:hAnsi="Times New Roman"/>
+                <w:sz w:val="20"/>
+                <w:szCs w:val="20"/>
+              </w:rPr>
+              <w:t xml:space="preserve"> tiền</w:t>
             </w:r>
           </w:p>
         </w:tc>
@@ -3010,6 +3032,14 @@
                 <w:szCs w:val="20"/>
               </w:rPr>
             </w:pPr>
+            <w:r>
+              <w:rPr>
+                <w:rFonts w:ascii="Times New Roman" w:hAnsi="Times New Roman"/>
+                <w:sz w:val="20"/>
+                <w:szCs w:val="20"/>
+              </w:rPr>
+              <w:t>X</w:t>
+            </w:r>
           </w:p>
         </w:tc>
       </w:tr>
@@ -3049,14 +3079,24 @@
           </w:tcPr>
           <w:p>
             <w:pPr>
-              <w:spacing w:line="360" w:lineRule="auto"/>
-              <w:jc w:val="center"/>
-              <w:rPr>
-                <w:rFonts w:ascii="Times New Roman" w:hAnsi="Times New Roman"/>
-                <w:sz w:val="20"/>
-                <w:szCs w:val="20"/>
-              </w:rPr>
-            </w:pPr>
+              <w:pStyle w:val="ListParagraph"/>
+              <w:spacing w:line="360" w:lineRule="auto"/>
+              <w:ind w:left="0"/>
+              <w:jc w:val="center"/>
+              <w:rPr>
+                <w:rFonts w:ascii="Times New Roman" w:hAnsi="Times New Roman"/>
+                <w:sz w:val="20"/>
+                <w:szCs w:val="20"/>
+              </w:rPr>
+            </w:pPr>
+            <w:r>
+              <w:rPr>
+                <w:rFonts w:ascii="Times New Roman" w:hAnsi="Times New Roman"/>
+                <w:sz w:val="20"/>
+                <w:szCs w:val="20"/>
+              </w:rPr>
+              <w:t>Tra cứu phiếu gửi tiền</w:t>
+            </w:r>
           </w:p>
         </w:tc>
         <w:tc>
@@ -3091,6 +3131,14 @@
                 <w:szCs w:val="20"/>
               </w:rPr>
             </w:pPr>
+            <w:r>
+              <w:rPr>
+                <w:rFonts w:ascii="Times New Roman" w:hAnsi="Times New Roman"/>
+                <w:sz w:val="20"/>
+                <w:szCs w:val="20"/>
+              </w:rPr>
+              <w:t>X</w:t>
+            </w:r>
           </w:p>
         </w:tc>
         <w:tc>
@@ -3108,6 +3156,14 @@
                 <w:szCs w:val="20"/>
               </w:rPr>
             </w:pPr>
+            <w:r>
+              <w:rPr>
+                <w:rFonts w:ascii="Times New Roman" w:hAnsi="Times New Roman"/>
+                <w:sz w:val="20"/>
+                <w:szCs w:val="20"/>
+              </w:rPr>
+              <w:t>X</w:t>
+            </w:r>
           </w:p>
         </w:tc>
       </w:tr>
@@ -3147,14 +3203,24 @@
           </w:tcPr>
           <w:p>
             <w:pPr>
-              <w:spacing w:line="360" w:lineRule="auto"/>
-              <w:jc w:val="center"/>
-              <w:rPr>
-                <w:rFonts w:ascii="Times New Roman" w:hAnsi="Times New Roman"/>
-                <w:sz w:val="20"/>
-                <w:szCs w:val="20"/>
-              </w:rPr>
-            </w:pPr>
+              <w:pStyle w:val="ListParagraph"/>
+              <w:spacing w:line="360" w:lineRule="auto"/>
+              <w:ind w:left="0"/>
+              <w:jc w:val="center"/>
+              <w:rPr>
+                <w:rFonts w:ascii="Times New Roman" w:hAnsi="Times New Roman"/>
+                <w:sz w:val="20"/>
+                <w:szCs w:val="20"/>
+              </w:rPr>
+            </w:pPr>
+            <w:r>
+              <w:rPr>
+                <w:rFonts w:ascii="Times New Roman" w:hAnsi="Times New Roman"/>
+                <w:sz w:val="20"/>
+                <w:szCs w:val="20"/>
+              </w:rPr>
+              <w:t>Lập báo cáo tháng</w:t>
+            </w:r>
           </w:p>
         </w:tc>
         <w:tc>
@@ -3189,6 +3255,14 @@
                 <w:szCs w:val="20"/>
               </w:rPr>
             </w:pPr>
+            <w:r>
+              <w:rPr>
+                <w:rFonts w:ascii="Times New Roman" w:hAnsi="Times New Roman"/>
+                <w:sz w:val="20"/>
+                <w:szCs w:val="20"/>
+              </w:rPr>
+              <w:t>X</w:t>
+            </w:r>
           </w:p>
         </w:tc>
         <w:tc>
@@ -3245,14 +3319,24 @@
           </w:tcPr>
           <w:p>
             <w:pPr>
-              <w:spacing w:line="360" w:lineRule="auto"/>
-              <w:jc w:val="center"/>
-              <w:rPr>
-                <w:rFonts w:ascii="Times New Roman" w:hAnsi="Times New Roman"/>
-                <w:sz w:val="20"/>
-                <w:szCs w:val="20"/>
-              </w:rPr>
-            </w:pPr>
+              <w:pStyle w:val="ListParagraph"/>
+              <w:spacing w:line="360" w:lineRule="auto"/>
+              <w:ind w:left="0"/>
+              <w:jc w:val="center"/>
+              <w:rPr>
+                <w:rFonts w:ascii="Times New Roman" w:hAnsi="Times New Roman"/>
+                <w:sz w:val="20"/>
+                <w:szCs w:val="20"/>
+              </w:rPr>
+            </w:pPr>
+            <w:r>
+              <w:rPr>
+                <w:rFonts w:ascii="Times New Roman" w:hAnsi="Times New Roman"/>
+                <w:sz w:val="20"/>
+                <w:szCs w:val="20"/>
+              </w:rPr>
+              <w:t>Cập nhật thông tin phiếu gửi tiền</w:t>
+            </w:r>
           </w:p>
         </w:tc>
         <w:tc>
@@ -3270,6 +3354,238 @@
                 <w:szCs w:val="20"/>
               </w:rPr>
             </w:pPr>
+          </w:p>
+        </w:tc>
+        <w:tc>
+          <w:tcPr>
+            <w:tcW w:w="1793" w:type="dxa"/>
+            <w:vAlign w:val="center"/>
+          </w:tcPr>
+          <w:p>
+            <w:pPr>
+              <w:spacing w:line="360" w:lineRule="auto"/>
+              <w:jc w:val="center"/>
+              <w:rPr>
+                <w:rFonts w:ascii="Times New Roman" w:hAnsi="Times New Roman"/>
+                <w:sz w:val="20"/>
+                <w:szCs w:val="20"/>
+              </w:rPr>
+            </w:pPr>
+          </w:p>
+        </w:tc>
+        <w:tc>
+          <w:tcPr>
+            <w:tcW w:w="1794" w:type="dxa"/>
+            <w:vAlign w:val="center"/>
+          </w:tcPr>
+          <w:p>
+            <w:pPr>
+              <w:spacing w:line="360" w:lineRule="auto"/>
+              <w:jc w:val="center"/>
+              <w:rPr>
+                <w:rFonts w:ascii="Times New Roman" w:hAnsi="Times New Roman"/>
+                <w:sz w:val="20"/>
+                <w:szCs w:val="20"/>
+              </w:rPr>
+            </w:pPr>
+          </w:p>
+        </w:tc>
+      </w:tr>
+      <w:tr>
+        <w:trPr>
+          <w:jc w:val="center"/>
+        </w:trPr>
+        <w:tc>
+          <w:tcPr>
+            <w:tcW w:w="704" w:type="dxa"/>
+            <w:vAlign w:val="center"/>
+          </w:tcPr>
+          <w:p>
+            <w:pPr>
+              <w:spacing w:line="360" w:lineRule="auto"/>
+              <w:jc w:val="center"/>
+              <w:rPr>
+                <w:rFonts w:ascii="Times New Roman" w:hAnsi="Times New Roman"/>
+                <w:sz w:val="20"/>
+                <w:szCs w:val="20"/>
+              </w:rPr>
+            </w:pPr>
+            <w:r>
+              <w:rPr>
+                <w:rFonts w:ascii="Times New Roman" w:hAnsi="Times New Roman"/>
+                <w:sz w:val="20"/>
+                <w:szCs w:val="20"/>
+              </w:rPr>
+              <w:t>6</w:t>
+            </w:r>
+          </w:p>
+        </w:tc>
+        <w:tc>
+          <w:tcPr>
+            <w:tcW w:w="2693" w:type="dxa"/>
+            <w:vAlign w:val="center"/>
+          </w:tcPr>
+          <w:p>
+            <w:pPr>
+              <w:pStyle w:val="ListParagraph"/>
+              <w:spacing w:line="360" w:lineRule="auto"/>
+              <w:ind w:left="0"/>
+              <w:jc w:val="center"/>
+              <w:rPr>
+                <w:rFonts w:ascii="Times New Roman" w:hAnsi="Times New Roman"/>
+                <w:sz w:val="20"/>
+                <w:szCs w:val="20"/>
+              </w:rPr>
+            </w:pPr>
+            <w:r>
+              <w:rPr>
+                <w:rFonts w:ascii="Times New Roman" w:hAnsi="Times New Roman"/>
+                <w:sz w:val="20"/>
+                <w:szCs w:val="20"/>
+              </w:rPr>
+              <w:t>Thay đổi quy định</w:t>
+            </w:r>
+          </w:p>
+        </w:tc>
+        <w:tc>
+          <w:tcPr>
+            <w:tcW w:w="1793" w:type="dxa"/>
+            <w:vAlign w:val="center"/>
+          </w:tcPr>
+          <w:p>
+            <w:pPr>
+              <w:spacing w:line="360" w:lineRule="auto"/>
+              <w:jc w:val="center"/>
+              <w:rPr>
+                <w:rFonts w:ascii="Times New Roman" w:hAnsi="Times New Roman"/>
+                <w:sz w:val="20"/>
+                <w:szCs w:val="20"/>
+              </w:rPr>
+            </w:pPr>
+          </w:p>
+        </w:tc>
+        <w:tc>
+          <w:tcPr>
+            <w:tcW w:w="1793" w:type="dxa"/>
+            <w:vAlign w:val="center"/>
+          </w:tcPr>
+          <w:p>
+            <w:pPr>
+              <w:spacing w:line="360" w:lineRule="auto"/>
+              <w:jc w:val="center"/>
+              <w:rPr>
+                <w:rFonts w:ascii="Times New Roman" w:hAnsi="Times New Roman"/>
+                <w:sz w:val="20"/>
+                <w:szCs w:val="20"/>
+              </w:rPr>
+            </w:pPr>
+            <w:r>
+              <w:rPr>
+                <w:rFonts w:ascii="Times New Roman" w:hAnsi="Times New Roman"/>
+                <w:sz w:val="20"/>
+                <w:szCs w:val="20"/>
+              </w:rPr>
+              <w:t>X</w:t>
+            </w:r>
+          </w:p>
+        </w:tc>
+        <w:tc>
+          <w:tcPr>
+            <w:tcW w:w="1794" w:type="dxa"/>
+            <w:vAlign w:val="center"/>
+          </w:tcPr>
+          <w:p>
+            <w:pPr>
+              <w:spacing w:line="360" w:lineRule="auto"/>
+              <w:jc w:val="center"/>
+              <w:rPr>
+                <w:rFonts w:ascii="Times New Roman" w:hAnsi="Times New Roman"/>
+                <w:sz w:val="20"/>
+                <w:szCs w:val="20"/>
+              </w:rPr>
+            </w:pPr>
+          </w:p>
+        </w:tc>
+      </w:tr>
+      <w:tr>
+        <w:trPr>
+          <w:jc w:val="center"/>
+        </w:trPr>
+        <w:tc>
+          <w:tcPr>
+            <w:tcW w:w="704" w:type="dxa"/>
+            <w:vAlign w:val="center"/>
+          </w:tcPr>
+          <w:p>
+            <w:pPr>
+              <w:spacing w:line="360" w:lineRule="auto"/>
+              <w:jc w:val="center"/>
+              <w:rPr>
+                <w:rFonts w:ascii="Times New Roman" w:hAnsi="Times New Roman"/>
+                <w:sz w:val="20"/>
+                <w:szCs w:val="20"/>
+              </w:rPr>
+            </w:pPr>
+            <w:r>
+              <w:rPr>
+                <w:rFonts w:ascii="Times New Roman" w:hAnsi="Times New Roman"/>
+                <w:sz w:val="20"/>
+                <w:szCs w:val="20"/>
+              </w:rPr>
+              <w:t>7</w:t>
+            </w:r>
+          </w:p>
+        </w:tc>
+        <w:tc>
+          <w:tcPr>
+            <w:tcW w:w="2693" w:type="dxa"/>
+            <w:vAlign w:val="center"/>
+          </w:tcPr>
+          <w:p>
+            <w:pPr>
+              <w:pStyle w:val="ListParagraph"/>
+              <w:spacing w:line="360" w:lineRule="auto"/>
+              <w:ind w:left="0"/>
+              <w:jc w:val="center"/>
+              <w:rPr>
+                <w:rFonts w:ascii="Times New Roman" w:hAnsi="Times New Roman"/>
+                <w:sz w:val="20"/>
+                <w:szCs w:val="20"/>
+              </w:rPr>
+            </w:pPr>
+            <w:r>
+              <w:rPr>
+                <w:rFonts w:ascii="Times New Roman" w:hAnsi="Times New Roman"/>
+                <w:sz w:val="20"/>
+                <w:szCs w:val="20"/>
+              </w:rPr>
+              <w:t>Phân quyền người dùng</w:t>
+            </w:r>
+          </w:p>
+        </w:tc>
+        <w:tc>
+          <w:tcPr>
+            <w:tcW w:w="1793" w:type="dxa"/>
+            <w:vAlign w:val="center"/>
+          </w:tcPr>
+          <w:p>
+            <w:pPr>
+              <w:spacing w:line="360" w:lineRule="auto"/>
+              <w:jc w:val="center"/>
+              <w:rPr>
+                <w:rFonts w:ascii="Times New Roman" w:hAnsi="Times New Roman"/>
+                <w:sz w:val="20"/>
+                <w:szCs w:val="20"/>
+              </w:rPr>
+            </w:pPr>
+            <w:r>
+              <w:rPr>
+                <w:rFonts w:ascii="Times New Roman" w:hAnsi="Times New Roman"/>
+                <w:sz w:val="20"/>
+                <w:szCs w:val="20"/>
+              </w:rPr>
+              <w:t>X</w:t>
+            </w:r>
           </w:p>
         </w:tc>
         <w:tc>
@@ -3318,6 +3634,31 @@
           <w:szCs w:val="26"/>
         </w:rPr>
       </w:pPr>
+    </w:p>
+    <w:p>
+      <w:pPr>
+        <w:pStyle w:val="ListParagraph"/>
+        <w:numPr>
+          <w:ilvl w:val="1"/>
+          <w:numId w:val="1"/>
+        </w:numPr>
+        <w:spacing w:line="360" w:lineRule="auto"/>
+        <w:rPr>
+          <w:rFonts w:ascii="Times New Roman" w:hAnsi="Times New Roman"/>
+          <w:b/>
+          <w:sz w:val="26"/>
+          <w:szCs w:val="26"/>
+        </w:rPr>
+      </w:pPr>
+      <w:r>
+        <w:rPr>
+          <w:rFonts w:ascii="Times New Roman" w:hAnsi="Times New Roman"/>
+          <w:b/>
+          <w:sz w:val="26"/>
+          <w:szCs w:val="26"/>
+        </w:rPr>
+        <w:t>Sơ đồ luồng dữ liệu cho từng yêu cầu (biểu mẫu và qui định kèm theo, sơ đồ, mô tả các luồng dữ liệu và thuật toán).</w:t>
+      </w:r>
     </w:p>
     <w:p>
       <w:pPr>
@@ -3334,9 +3675,41 @@
           <w:szCs w:val="26"/>
         </w:rPr>
       </w:pPr>
+      <w:r>
+        <w:rPr>
+          <w:rFonts w:ascii="Times New Roman" w:hAnsi="Times New Roman"/>
+          <w:b/>
+          <w:sz w:val="26"/>
+          <w:szCs w:val="26"/>
+        </w:rPr>
+        <w:t>Yêu cầu l</w:t>
+      </w:r>
+      <w:r>
+        <w:rPr>
+          <w:rFonts w:ascii="Times New Roman" w:hAnsi="Times New Roman"/>
+          <w:b/>
+          <w:sz w:val="26"/>
+          <w:szCs w:val="26"/>
+        </w:rPr>
+        <w:t>ập phiếu gửi tiền</w:t>
+      </w:r>
+      <w:r>
+        <w:rPr>
+          <w:rFonts w:ascii="Times New Roman" w:hAnsi="Times New Roman"/>
+          <w:b/>
+          <w:sz w:val="26"/>
+          <w:szCs w:val="26"/>
+        </w:rPr>
+        <w:t>.</w:t>
+      </w:r>
     </w:p>
     <w:p>
       <w:pPr>
+        <w:pStyle w:val="ListParagraph"/>
+        <w:numPr>
+          <w:ilvl w:val="0"/>
+          <w:numId w:val="2"/>
+        </w:numPr>
         <w:spacing w:line="360" w:lineRule="auto"/>
         <w:rPr>
           <w:rFonts w:ascii="Times New Roman" w:hAnsi="Times New Roman"/>
@@ -3345,12 +3718,522 @@
           <w:szCs w:val="26"/>
         </w:rPr>
       </w:pPr>
+      <w:r>
+        <w:rPr>
+          <w:rFonts w:ascii="Times New Roman" w:hAnsi="Times New Roman"/>
+          <w:b/>
+          <w:sz w:val="26"/>
+          <w:szCs w:val="26"/>
+        </w:rPr>
+        <w:t>Biểu mẫu.</w:t>
+      </w:r>
+    </w:p>
+    <w:tbl>
+      <w:tblPr>
+        <w:tblW w:w="7085" w:type="dxa"/>
+        <w:jc w:val="center"/>
+        <w:tblBorders>
+          <w:top w:val="single" w:sz="12" w:space="0" w:color="auto"/>
+          <w:left w:val="single" w:sz="12" w:space="0" w:color="auto"/>
+          <w:bottom w:val="single" w:sz="12" w:space="0" w:color="auto"/>
+          <w:right w:val="single" w:sz="12" w:space="0" w:color="auto"/>
+        </w:tblBorders>
+        <w:tblLayout w:type="fixed"/>
+        <w:tblLook w:val="01E0" w:firstRow="1" w:lastRow="1" w:firstColumn="1" w:lastColumn="1" w:noHBand="0" w:noVBand="0"/>
+      </w:tblPr>
+      <w:tblGrid>
+        <w:gridCol w:w="911"/>
+        <w:gridCol w:w="2631"/>
+        <w:gridCol w:w="3543"/>
+      </w:tblGrid>
+      <w:tr>
+        <w:trPr>
+          <w:trHeight w:val="264"/>
+          <w:jc w:val="center"/>
+        </w:trPr>
+        <w:tc>
+          <w:tcPr>
+            <w:tcW w:w="911" w:type="dxa"/>
+            <w:tcBorders>
+              <w:top w:val="single" w:sz="2" w:space="0" w:color="auto"/>
+              <w:left w:val="single" w:sz="2" w:space="0" w:color="auto"/>
+              <w:bottom w:val="single" w:sz="2" w:space="0" w:color="auto"/>
+              <w:right w:val="single" w:sz="2" w:space="0" w:color="auto"/>
+            </w:tcBorders>
+          </w:tcPr>
+          <w:p>
+            <w:pPr>
+              <w:pStyle w:val="HeaderTable"/>
+            </w:pPr>
+            <w:r>
+              <w:t>BM</w:t>
+            </w:r>
+            <w:r>
+              <w:rPr>
+                <w:lang w:val="vi-VN"/>
+              </w:rPr>
+              <w:t>1</w:t>
+            </w:r>
+            <w:r>
+              <w:t>:</w:t>
+            </w:r>
+          </w:p>
+        </w:tc>
+        <w:tc>
+          <w:tcPr>
+            <w:tcW w:w="6174" w:type="dxa"/>
+            <w:gridSpan w:val="2"/>
+            <w:tcBorders>
+              <w:top w:val="single" w:sz="2" w:space="0" w:color="auto"/>
+              <w:left w:val="single" w:sz="2" w:space="0" w:color="auto"/>
+              <w:bottom w:val="single" w:sz="2" w:space="0" w:color="auto"/>
+              <w:right w:val="single" w:sz="2" w:space="0" w:color="auto"/>
+            </w:tcBorders>
+          </w:tcPr>
+          <w:p>
+            <w:pPr>
+              <w:pStyle w:val="HeaderTable"/>
+            </w:pPr>
+            <w:r>
+              <w:t>Phiếu Gửi tiền</w:t>
+            </w:r>
+          </w:p>
+        </w:tc>
+      </w:tr>
+      <w:tr>
+        <w:trPr>
+          <w:cantSplit/>
+          <w:trHeight w:val="230"/>
+          <w:jc w:val="center"/>
+        </w:trPr>
+        <w:tc>
+          <w:tcPr>
+            <w:tcW w:w="3542" w:type="dxa"/>
+            <w:gridSpan w:val="2"/>
+            <w:tcBorders>
+              <w:top w:val="nil"/>
+              <w:left w:val="single" w:sz="2" w:space="0" w:color="auto"/>
+              <w:bottom w:val="single" w:sz="2" w:space="0" w:color="auto"/>
+              <w:right w:val="single" w:sz="2" w:space="0" w:color="auto"/>
+            </w:tcBorders>
+            <w:vAlign w:val="center"/>
+          </w:tcPr>
+          <w:p>
+            <w:pPr>
+              <w:pStyle w:val="LeftTable"/>
+              <w:tabs>
+                <w:tab w:val="right" w:leader="dot" w:pos="3326"/>
+              </w:tabs>
+            </w:pPr>
+            <w:r>
+              <w:rPr>
+                <w:lang w:val="vi-VN"/>
+              </w:rPr>
+              <w:t>Mã số</w:t>
+            </w:r>
+            <w:r>
+              <w:t xml:space="preserve">: </w:t>
+            </w:r>
+            <w:r>
+              <w:tab/>
+            </w:r>
+          </w:p>
+        </w:tc>
+        <w:tc>
+          <w:tcPr>
+            <w:tcW w:w="3543" w:type="dxa"/>
+            <w:tcBorders>
+              <w:top w:val="nil"/>
+              <w:left w:val="single" w:sz="2" w:space="0" w:color="auto"/>
+              <w:bottom w:val="single" w:sz="2" w:space="0" w:color="auto"/>
+              <w:right w:val="single" w:sz="2" w:space="0" w:color="auto"/>
+            </w:tcBorders>
+            <w:vAlign w:val="center"/>
+          </w:tcPr>
+          <w:p>
+            <w:pPr>
+              <w:pStyle w:val="LeftTable"/>
+              <w:tabs>
+                <w:tab w:val="right" w:leader="dot" w:pos="3326"/>
+              </w:tabs>
+            </w:pPr>
+            <w:r>
+              <w:t xml:space="preserve">Loại </w:t>
+            </w:r>
+            <w:r>
+              <w:rPr>
+                <w:lang w:val="vi-VN"/>
+              </w:rPr>
+              <w:t>tiết kiệm</w:t>
+            </w:r>
+            <w:r>
+              <w:t xml:space="preserve">: </w:t>
+            </w:r>
+            <w:r>
+              <w:tab/>
+            </w:r>
+          </w:p>
+        </w:tc>
+      </w:tr>
+      <w:tr>
+        <w:trPr>
+          <w:cantSplit/>
+          <w:trHeight w:val="230"/>
+          <w:jc w:val="center"/>
+        </w:trPr>
+        <w:tc>
+          <w:tcPr>
+            <w:tcW w:w="3542" w:type="dxa"/>
+            <w:gridSpan w:val="2"/>
+            <w:tcBorders>
+              <w:top w:val="nil"/>
+              <w:left w:val="single" w:sz="2" w:space="0" w:color="auto"/>
+              <w:bottom w:val="single" w:sz="2" w:space="0" w:color="auto"/>
+              <w:right w:val="single" w:sz="2" w:space="0" w:color="auto"/>
+            </w:tcBorders>
+            <w:vAlign w:val="center"/>
+          </w:tcPr>
+          <w:p>
+            <w:pPr>
+              <w:pStyle w:val="LeftTable"/>
+              <w:tabs>
+                <w:tab w:val="right" w:leader="dot" w:pos="3326"/>
+              </w:tabs>
+            </w:pPr>
+            <w:r>
+              <w:rPr>
+                <w:lang w:val="vi-VN"/>
+              </w:rPr>
+              <w:t>Khách hàng</w:t>
+            </w:r>
+            <w:r>
+              <w:t xml:space="preserve">: </w:t>
+            </w:r>
+            <w:r>
+              <w:tab/>
+            </w:r>
+          </w:p>
+        </w:tc>
+        <w:tc>
+          <w:tcPr>
+            <w:tcW w:w="3543" w:type="dxa"/>
+            <w:tcBorders>
+              <w:top w:val="nil"/>
+              <w:left w:val="single" w:sz="2" w:space="0" w:color="auto"/>
+              <w:bottom w:val="single" w:sz="2" w:space="0" w:color="auto"/>
+              <w:right w:val="single" w:sz="2" w:space="0" w:color="auto"/>
+            </w:tcBorders>
+            <w:vAlign w:val="center"/>
+          </w:tcPr>
+          <w:p>
+            <w:pPr>
+              <w:pStyle w:val="LeftTable"/>
+              <w:tabs>
+                <w:tab w:val="right" w:leader="dot" w:pos="3326"/>
+              </w:tabs>
+            </w:pPr>
+            <w:r>
+              <w:rPr>
+                <w:lang w:val="vi-VN"/>
+              </w:rPr>
+              <w:t>CMND</w:t>
+            </w:r>
+            <w:r>
+              <w:t xml:space="preserve">: </w:t>
+            </w:r>
+            <w:r>
+              <w:tab/>
+            </w:r>
+          </w:p>
+        </w:tc>
+      </w:tr>
+      <w:tr>
+        <w:trPr>
+          <w:cantSplit/>
+          <w:trHeight w:val="230"/>
+          <w:jc w:val="center"/>
+        </w:trPr>
+        <w:tc>
+          <w:tcPr>
+            <w:tcW w:w="3542" w:type="dxa"/>
+            <w:gridSpan w:val="2"/>
+            <w:tcBorders>
+              <w:top w:val="nil"/>
+              <w:left w:val="single" w:sz="2" w:space="0" w:color="auto"/>
+              <w:bottom w:val="single" w:sz="2" w:space="0" w:color="auto"/>
+              <w:right w:val="single" w:sz="2" w:space="0" w:color="auto"/>
+            </w:tcBorders>
+            <w:vAlign w:val="center"/>
+          </w:tcPr>
+          <w:p>
+            <w:pPr>
+              <w:pStyle w:val="LeftTable"/>
+              <w:tabs>
+                <w:tab w:val="right" w:leader="dot" w:pos="3326"/>
+              </w:tabs>
+            </w:pPr>
+            <w:r>
+              <w:rPr>
+                <w:lang w:val="vi-VN"/>
+              </w:rPr>
+              <w:t>Địa chỉ</w:t>
+            </w:r>
+            <w:r>
+              <w:t xml:space="preserve">: </w:t>
+            </w:r>
+            <w:r>
+              <w:tab/>
+            </w:r>
+          </w:p>
+        </w:tc>
+        <w:tc>
+          <w:tcPr>
+            <w:tcW w:w="3543" w:type="dxa"/>
+            <w:tcBorders>
+              <w:top w:val="nil"/>
+              <w:left w:val="single" w:sz="2" w:space="0" w:color="auto"/>
+              <w:bottom w:val="single" w:sz="2" w:space="0" w:color="auto"/>
+              <w:right w:val="single" w:sz="2" w:space="0" w:color="auto"/>
+            </w:tcBorders>
+            <w:vAlign w:val="center"/>
+          </w:tcPr>
+          <w:p>
+            <w:pPr>
+              <w:pStyle w:val="LeftTable"/>
+              <w:tabs>
+                <w:tab w:val="right" w:leader="dot" w:pos="3326"/>
+              </w:tabs>
+            </w:pPr>
+            <w:r>
+              <w:t xml:space="preserve">Ngày </w:t>
+            </w:r>
+            <w:r>
+              <w:t>gửi</w:t>
+            </w:r>
+            <w:r>
+              <w:t xml:space="preserve">: </w:t>
+            </w:r>
+            <w:r>
+              <w:tab/>
+            </w:r>
+          </w:p>
+        </w:tc>
+      </w:tr>
+      <w:tr>
+        <w:trPr>
+          <w:cantSplit/>
+          <w:trHeight w:val="230"/>
+          <w:jc w:val="center"/>
+        </w:trPr>
+        <w:tc>
+          <w:tcPr>
+            <w:tcW w:w="3542" w:type="dxa"/>
+            <w:gridSpan w:val="2"/>
+            <w:tcBorders>
+              <w:top w:val="nil"/>
+              <w:left w:val="single" w:sz="2" w:space="0" w:color="auto"/>
+              <w:bottom w:val="single" w:sz="2" w:space="0" w:color="auto"/>
+              <w:right w:val="single" w:sz="2" w:space="0" w:color="auto"/>
+            </w:tcBorders>
+            <w:vAlign w:val="center"/>
+          </w:tcPr>
+          <w:p>
+            <w:pPr>
+              <w:pStyle w:val="LeftTable"/>
+              <w:tabs>
+                <w:tab w:val="right" w:leader="dot" w:pos="3326"/>
+              </w:tabs>
+            </w:pPr>
+            <w:r>
+              <w:rPr>
+                <w:lang w:val="vi-VN"/>
+              </w:rPr>
+              <w:t>Số tiền g</w:t>
+            </w:r>
+            <w:r>
+              <w:t>ử</w:t>
+            </w:r>
+            <w:r>
+              <w:rPr>
+                <w:lang w:val="vi-VN"/>
+              </w:rPr>
+              <w:t>i</w:t>
+            </w:r>
+            <w:r>
+              <w:t xml:space="preserve">: </w:t>
+            </w:r>
+            <w:r>
+              <w:tab/>
+            </w:r>
+          </w:p>
+        </w:tc>
+        <w:tc>
+          <w:tcPr>
+            <w:tcW w:w="3543" w:type="dxa"/>
+            <w:tcBorders>
+              <w:top w:val="nil"/>
+              <w:left w:val="single" w:sz="2" w:space="0" w:color="auto"/>
+              <w:bottom w:val="single" w:sz="2" w:space="0" w:color="auto"/>
+              <w:right w:val="single" w:sz="2" w:space="0" w:color="auto"/>
+            </w:tcBorders>
+            <w:vAlign w:val="center"/>
+          </w:tcPr>
+          <w:p>
+            <w:pPr>
+              <w:pStyle w:val="LeftTable"/>
+              <w:tabs>
+                <w:tab w:val="right" w:leader="dot" w:pos="3326"/>
+              </w:tabs>
+            </w:pPr>
+            <w:r>
+              <w:t>Loại tái tục</w:t>
+            </w:r>
+            <w:r>
+              <w:t xml:space="preserve">: </w:t>
+            </w:r>
+            <w:r>
+              <w:tab/>
+            </w:r>
+          </w:p>
+        </w:tc>
+      </w:tr>
+    </w:tbl>
+    <w:p>
+      <w:pPr>
+        <w:pStyle w:val="ListParagraph"/>
+        <w:numPr>
+          <w:ilvl w:val="0"/>
+          <w:numId w:val="2"/>
+        </w:numPr>
+        <w:spacing w:line="360" w:lineRule="auto"/>
+        <w:rPr>
+          <w:rFonts w:ascii="Times New Roman" w:hAnsi="Times New Roman"/>
+          <w:b/>
+          <w:sz w:val="26"/>
+          <w:szCs w:val="26"/>
+        </w:rPr>
+      </w:pPr>
+      <w:r>
+        <w:rPr>
+          <w:rFonts w:ascii="Times New Roman" w:hAnsi="Times New Roman"/>
+          <w:b/>
+          <w:sz w:val="26"/>
+          <w:szCs w:val="26"/>
+        </w:rPr>
+        <w:t>Qui định.</w:t>
+      </w:r>
     </w:p>
     <w:p>
       <w:pPr>
+        <w:pStyle w:val="Rule"/>
+      </w:pPr>
+      <w:r>
+        <w:rPr>
+          <w:lang w:val="vi-VN"/>
+        </w:rPr>
+        <w:t>QĐ1: Có 3 loại tiết kiệm (không kỳ hạn, 3 tháng, 6 tháng). Số tiền gởi tối thiểu là 1.000.000đ</w:t>
+      </w:r>
+      <w:r>
+        <w:t>.</w:t>
+      </w:r>
+      <w:r>
+        <w:rPr>
+          <w:lang w:val="vi-VN"/>
+        </w:rPr>
+        <w:br/>
+      </w:r>
+      <w:r>
+        <w:t>Có 3 loại tái tục (Tái tục gốc, tái tục toàn bộ gốc và lãi, không tái tục).</w:t>
+      </w:r>
+    </w:p>
+    <w:p>
+      <w:pPr>
+        <w:pStyle w:val="Rule"/>
+      </w:pPr>
+      <w:r>
+        <w:t>Nếu loại tiết kiệm là không kỳ hạn thì chỉ được chọn 1 loại tái tục là Không tái tục.</w:t>
+      </w:r>
+    </w:p>
+    <w:p>
+      <w:pPr>
         <w:pStyle w:val="ListParagraph"/>
         <w:numPr>
-          <w:ilvl w:val="1"/>
+          <w:ilvl w:val="0"/>
+          <w:numId w:val="2"/>
+        </w:numPr>
+        <w:spacing w:line="360" w:lineRule="auto"/>
+        <w:rPr>
+          <w:rFonts w:ascii="Times New Roman" w:hAnsi="Times New Roman"/>
+          <w:b/>
+          <w:sz w:val="26"/>
+          <w:szCs w:val="26"/>
+        </w:rPr>
+      </w:pPr>
+      <w:r>
+        <w:rPr>
+          <w:rFonts w:ascii="Times New Roman" w:hAnsi="Times New Roman"/>
+          <w:b/>
+          <w:sz w:val="26"/>
+          <w:szCs w:val="26"/>
+        </w:rPr>
+        <w:t>Sơ đồ.</w:t>
+      </w:r>
+    </w:p>
+    <w:p>
+      <w:pPr>
+        <w:pStyle w:val="ListParagraph"/>
+        <w:numPr>
+          <w:ilvl w:val="0"/>
+          <w:numId w:val="2"/>
+        </w:numPr>
+        <w:spacing w:line="360" w:lineRule="auto"/>
+        <w:rPr>
+          <w:rFonts w:ascii="Times New Roman" w:hAnsi="Times New Roman"/>
+          <w:b/>
+          <w:sz w:val="26"/>
+          <w:szCs w:val="26"/>
+        </w:rPr>
+      </w:pPr>
+      <w:r>
+        <w:rPr>
+          <w:rFonts w:ascii="Times New Roman" w:hAnsi="Times New Roman"/>
+          <w:b/>
+          <w:sz w:val="26"/>
+          <w:szCs w:val="26"/>
+        </w:rPr>
+        <w:t>Các luồng dữ liệu.</w:t>
+      </w:r>
+    </w:p>
+    <w:p>
+      <w:pPr>
+        <w:pStyle w:val="ListParagraph"/>
+        <w:numPr>
+          <w:ilvl w:val="0"/>
+          <w:numId w:val="2"/>
+        </w:numPr>
+        <w:spacing w:line="360" w:lineRule="auto"/>
+        <w:rPr>
+          <w:rFonts w:ascii="Times New Roman" w:hAnsi="Times New Roman"/>
+          <w:b/>
+          <w:sz w:val="26"/>
+          <w:szCs w:val="26"/>
+        </w:rPr>
+      </w:pPr>
+      <w:r>
+        <w:rPr>
+          <w:rFonts w:ascii="Times New Roman" w:hAnsi="Times New Roman"/>
+          <w:b/>
+          <w:sz w:val="26"/>
+          <w:szCs w:val="26"/>
+        </w:rPr>
+        <w:t>Thuật toán.</w:t>
+      </w:r>
+    </w:p>
+    <w:p>
+      <w:pPr>
+        <w:pStyle w:val="ListParagraph"/>
+        <w:numPr>
+          <w:ilvl w:val="2"/>
           <w:numId w:val="1"/>
         </w:numPr>
         <w:spacing w:line="360" w:lineRule="auto"/>
@@ -3368,11 +4251,3387 @@
           <w:sz w:val="26"/>
           <w:szCs w:val="26"/>
         </w:rPr>
-        <w:t>Sơ đồ luồng dữ liệu cho từng yêu cầu (biểu mẫu và qui định kèm theo, sơ đồ, mô tả các luồng dữ liệu và thuật toán).</w:t>
-      </w:r>
+        <w:t xml:space="preserve">Yêu cầu </w:t>
+      </w:r>
+      <w:r>
+        <w:rPr>
+          <w:rFonts w:ascii="Times New Roman" w:hAnsi="Times New Roman"/>
+          <w:b/>
+          <w:sz w:val="26"/>
+          <w:szCs w:val="26"/>
+        </w:rPr>
+        <w:t>lập phiếu rút tiền</w:t>
+      </w:r>
+      <w:r>
+        <w:rPr>
+          <w:rFonts w:ascii="Times New Roman" w:hAnsi="Times New Roman"/>
+          <w:b/>
+          <w:sz w:val="26"/>
+          <w:szCs w:val="26"/>
+        </w:rPr>
+        <w:t>.</w:t>
+      </w:r>
+    </w:p>
+    <w:p>
+      <w:pPr>
+        <w:pStyle w:val="ListParagraph"/>
+        <w:numPr>
+          <w:ilvl w:val="0"/>
+          <w:numId w:val="2"/>
+        </w:numPr>
+        <w:spacing w:line="360" w:lineRule="auto"/>
+        <w:rPr>
+          <w:rFonts w:ascii="Times New Roman" w:hAnsi="Times New Roman"/>
+          <w:b/>
+          <w:sz w:val="26"/>
+          <w:szCs w:val="26"/>
+        </w:rPr>
+      </w:pPr>
+      <w:r>
+        <w:rPr>
+          <w:rFonts w:ascii="Times New Roman" w:hAnsi="Times New Roman"/>
+          <w:b/>
+          <w:sz w:val="26"/>
+          <w:szCs w:val="26"/>
+        </w:rPr>
+        <w:t>Biểu mẫu.</w:t>
+      </w:r>
+    </w:p>
+    <w:tbl>
+      <w:tblPr>
+        <w:tblW w:w="7068" w:type="dxa"/>
+        <w:tblInd w:w="830" w:type="dxa"/>
+        <w:tblBorders>
+          <w:top w:val="single" w:sz="4" w:space="0" w:color="auto"/>
+          <w:left w:val="single" w:sz="4" w:space="0" w:color="auto"/>
+          <w:bottom w:val="single" w:sz="4" w:space="0" w:color="auto"/>
+          <w:right w:val="single" w:sz="4" w:space="0" w:color="auto"/>
+          <w:insideH w:val="single" w:sz="4" w:space="0" w:color="auto"/>
+          <w:insideV w:val="single" w:sz="4" w:space="0" w:color="auto"/>
+        </w:tblBorders>
+        <w:tblLayout w:type="fixed"/>
+        <w:tblLook w:val="0000" w:firstRow="0" w:lastRow="0" w:firstColumn="0" w:lastColumn="0" w:noHBand="0" w:noVBand="0"/>
+      </w:tblPr>
+      <w:tblGrid>
+        <w:gridCol w:w="798"/>
+        <w:gridCol w:w="2907"/>
+        <w:gridCol w:w="3363"/>
+      </w:tblGrid>
+      <w:tr>
+        <w:trPr>
+          <w:cantSplit/>
+        </w:trPr>
+        <w:tc>
+          <w:tcPr>
+            <w:tcW w:w="798" w:type="dxa"/>
+          </w:tcPr>
+          <w:p>
+            <w:pPr>
+              <w:pStyle w:val="HeaderTable"/>
+              <w:rPr>
+                <w:lang w:val="vi-VN"/>
+              </w:rPr>
+            </w:pPr>
+            <w:r>
+              <w:rPr>
+                <w:lang w:val="vi-VN"/>
+              </w:rPr>
+              <w:t>BM3:</w:t>
+            </w:r>
+          </w:p>
+        </w:tc>
+        <w:tc>
+          <w:tcPr>
+            <w:tcW w:w="6270" w:type="dxa"/>
+            <w:gridSpan w:val="2"/>
+          </w:tcPr>
+          <w:p>
+            <w:pPr>
+              <w:pStyle w:val="HeaderTable"/>
+              <w:rPr>
+                <w:lang w:val="vi-VN"/>
+              </w:rPr>
+            </w:pPr>
+            <w:r>
+              <w:rPr>
+                <w:lang w:val="vi-VN"/>
+              </w:rPr>
+              <w:t xml:space="preserve">Phiếu </w:t>
+            </w:r>
+            <w:r>
+              <w:t>R</w:t>
+            </w:r>
+            <w:r>
+              <w:rPr>
+                <w:lang w:val="vi-VN"/>
+              </w:rPr>
+              <w:t>út Tiền</w:t>
+            </w:r>
+          </w:p>
+        </w:tc>
+      </w:tr>
+      <w:tr>
+        <w:trPr>
+          <w:cantSplit/>
+        </w:trPr>
+        <w:tc>
+          <w:tcPr>
+            <w:tcW w:w="3705" w:type="dxa"/>
+            <w:gridSpan w:val="2"/>
+          </w:tcPr>
+          <w:p>
+            <w:pPr>
+              <w:pStyle w:val="LeftTable"/>
+              <w:tabs>
+                <w:tab w:val="right" w:leader="dot" w:pos="3326"/>
+              </w:tabs>
+              <w:rPr>
+                <w:lang w:val="vi-VN"/>
+              </w:rPr>
+            </w:pPr>
+            <w:r>
+              <w:rPr>
+                <w:lang w:val="vi-VN"/>
+              </w:rPr>
+              <w:t xml:space="preserve">Mã số: </w:t>
+            </w:r>
+            <w:r>
+              <w:rPr>
+                <w:lang w:val="vi-VN"/>
+              </w:rPr>
+              <w:tab/>
+            </w:r>
+          </w:p>
+        </w:tc>
+        <w:tc>
+          <w:tcPr>
+            <w:tcW w:w="3363" w:type="dxa"/>
+          </w:tcPr>
+          <w:p>
+            <w:pPr>
+              <w:pStyle w:val="LeftTable"/>
+              <w:tabs>
+                <w:tab w:val="right" w:leader="dot" w:pos="3326"/>
+              </w:tabs>
+              <w:rPr>
+                <w:lang w:val="vi-VN"/>
+              </w:rPr>
+            </w:pPr>
+            <w:r>
+              <w:rPr>
+                <w:lang w:val="vi-VN"/>
+              </w:rPr>
+              <w:t xml:space="preserve">Khách hàng: </w:t>
+            </w:r>
+            <w:r>
+              <w:rPr>
+                <w:lang w:val="vi-VN"/>
+              </w:rPr>
+              <w:tab/>
+            </w:r>
+          </w:p>
+        </w:tc>
+      </w:tr>
+      <w:tr>
+        <w:trPr>
+          <w:cantSplit/>
+        </w:trPr>
+        <w:tc>
+          <w:tcPr>
+            <w:tcW w:w="3705" w:type="dxa"/>
+            <w:gridSpan w:val="2"/>
+          </w:tcPr>
+          <w:p>
+            <w:pPr>
+              <w:pStyle w:val="LeftTable"/>
+              <w:tabs>
+                <w:tab w:val="right" w:leader="dot" w:pos="3326"/>
+              </w:tabs>
+              <w:rPr>
+                <w:lang w:val="vi-VN"/>
+              </w:rPr>
+            </w:pPr>
+            <w:r>
+              <w:rPr>
+                <w:lang w:val="vi-VN"/>
+              </w:rPr>
+              <w:t xml:space="preserve">Ngày rút: </w:t>
+            </w:r>
+            <w:r>
+              <w:rPr>
+                <w:lang w:val="vi-VN"/>
+              </w:rPr>
+              <w:tab/>
+            </w:r>
+          </w:p>
+        </w:tc>
+        <w:tc>
+          <w:tcPr>
+            <w:tcW w:w="3363" w:type="dxa"/>
+          </w:tcPr>
+          <w:p>
+            <w:pPr>
+              <w:pStyle w:val="LeftTable"/>
+              <w:tabs>
+                <w:tab w:val="right" w:leader="dot" w:pos="3326"/>
+              </w:tabs>
+              <w:rPr>
+                <w:lang w:val="vi-VN"/>
+              </w:rPr>
+            </w:pPr>
+            <w:r>
+              <w:rPr>
+                <w:lang w:val="vi-VN"/>
+              </w:rPr>
+              <w:t xml:space="preserve">Số tiền rút: </w:t>
+            </w:r>
+            <w:r>
+              <w:rPr>
+                <w:lang w:val="vi-VN"/>
+              </w:rPr>
+              <w:tab/>
+            </w:r>
+          </w:p>
+        </w:tc>
+      </w:tr>
+    </w:tbl>
+    <w:p>
+      <w:pPr>
+        <w:spacing w:line="360" w:lineRule="auto"/>
+        <w:rPr>
+          <w:rFonts w:ascii="Times New Roman" w:hAnsi="Times New Roman"/>
+          <w:b/>
+          <w:sz w:val="26"/>
+          <w:szCs w:val="26"/>
+        </w:rPr>
+      </w:pPr>
+    </w:p>
+    <w:p>
+      <w:pPr>
+        <w:pStyle w:val="ListParagraph"/>
+        <w:numPr>
+          <w:ilvl w:val="0"/>
+          <w:numId w:val="2"/>
+        </w:numPr>
+        <w:spacing w:line="360" w:lineRule="auto"/>
+        <w:rPr>
+          <w:rFonts w:ascii="Times New Roman" w:hAnsi="Times New Roman"/>
+          <w:b/>
+          <w:sz w:val="26"/>
+          <w:szCs w:val="26"/>
+        </w:rPr>
+      </w:pPr>
+      <w:r>
+        <w:rPr>
+          <w:rFonts w:ascii="Times New Roman" w:hAnsi="Times New Roman"/>
+          <w:b/>
+          <w:sz w:val="26"/>
+          <w:szCs w:val="26"/>
+        </w:rPr>
+        <w:t>Qui định.</w:t>
+      </w:r>
+    </w:p>
+    <w:p>
+      <w:pPr>
+        <w:pStyle w:val="Rule"/>
+        <w:pBdr>
+          <w:bottom w:val="single" w:sz="18" w:space="0" w:color="auto" w:shadow="1"/>
+        </w:pBdr>
+      </w:pPr>
+      <w:r>
+        <w:rPr>
+          <w:lang w:val="vi-VN"/>
+        </w:rPr>
+        <w:lastRenderedPageBreak/>
+        <w:t>QĐ</w:t>
+      </w:r>
+      <w:r>
+        <w:t>2</w:t>
+      </w:r>
+      <w:r>
+        <w:rPr>
+          <w:lang w:val="vi-VN"/>
+        </w:rPr>
+        <w:t xml:space="preserve">: </w:t>
+      </w:r>
+      <w:r>
+        <w:rPr>
+          <w:lang w:val="vi-VN"/>
+        </w:rPr>
+        <w:t xml:space="preserve">Lãi suất là 0.5% đối với loại không kỳ hạn, 5% với kỳ hạn 3 tháng và </w:t>
+      </w:r>
+      <w:r>
+        <w:rPr>
+          <w:lang w:val="vi-VN"/>
+        </w:rPr>
+        <w:t>5</w:t>
+      </w:r>
+      <w:r>
+        <w:rPr>
+          <w:lang w:val="vi-VN"/>
+        </w:rPr>
+        <w:t>.</w:t>
+      </w:r>
+      <w:r>
+        <w:rPr>
+          <w:lang w:val="vi-VN"/>
+        </w:rPr>
+        <w:t>5% với kỳ hạn 6 tháng.</w:t>
+      </w:r>
+      <w:r>
+        <w:t xml:space="preserve"> </w:t>
+      </w:r>
+    </w:p>
+    <w:p>
+      <w:pPr>
+        <w:pStyle w:val="Rule"/>
+        <w:pBdr>
+          <w:bottom w:val="single" w:sz="18" w:space="0" w:color="auto" w:shadow="1"/>
+        </w:pBdr>
+        <w:rPr>
+          <w:lang w:val="vi-VN"/>
+        </w:rPr>
+      </w:pPr>
+      <w:r>
+        <w:rPr>
+          <w:lang w:val="vi-VN"/>
+        </w:rPr>
+        <w:t xml:space="preserve">Tiền lãi </w:t>
+      </w:r>
+      <w:r>
+        <w:rPr>
+          <w:lang w:val="vi-VN"/>
+        </w:rPr>
+        <w:t>1 năm = số dư * lãi suất của loại tiết kiệm tương ứng.</w:t>
+      </w:r>
+    </w:p>
+    <w:p>
+      <w:pPr>
+        <w:pStyle w:val="Rule"/>
+        <w:pBdr>
+          <w:bottom w:val="single" w:sz="18" w:space="0" w:color="auto" w:shadow="1"/>
+        </w:pBdr>
+        <w:rPr>
+          <w:lang w:val="vi-VN"/>
+        </w:rPr>
+      </w:pPr>
+      <w:r>
+        <w:rPr>
+          <w:lang w:val="vi-VN"/>
+        </w:rPr>
+        <w:t>Loại tiết kiệm không kỳ hạn được rút khi gửi trên 15 ngày.</w:t>
+      </w:r>
+    </w:p>
+    <w:p>
+      <w:pPr>
+        <w:pStyle w:val="Rule"/>
+        <w:pBdr>
+          <w:bottom w:val="single" w:sz="18" w:space="0" w:color="auto" w:shadow="1"/>
+        </w:pBdr>
+      </w:pPr>
+      <w:r>
+        <w:t>Khi rút tiền phải rút hết toàn bộ, phiếu gởi tiền</w:t>
+      </w:r>
+      <w:r>
+        <w:rPr>
+          <w:lang w:val="vi-VN"/>
+        </w:rPr>
+        <w:t xml:space="preserve"> sẽ tự động đóng.</w:t>
+      </w:r>
+    </w:p>
+    <w:p>
+      <w:pPr>
+        <w:pStyle w:val="Rule"/>
+        <w:pBdr>
+          <w:bottom w:val="single" w:sz="18" w:space="0" w:color="auto" w:shadow="1"/>
+        </w:pBdr>
+      </w:pPr>
+      <w:r>
+        <w:t>2 trường hợp rút tiền:</w:t>
+      </w:r>
+    </w:p>
+    <w:p>
+      <w:pPr>
+        <w:pStyle w:val="Rule"/>
+        <w:pBdr>
+          <w:bottom w:val="single" w:sz="18" w:space="0" w:color="auto" w:shadow="1"/>
+        </w:pBdr>
+      </w:pPr>
+      <w:r>
+        <w:t>+ Nếu khách hàng rút tiền trước ngày đáo hạn, lãi suất sẽ được tính theo lãi suất của loại không kỳ hạn</w:t>
+      </w:r>
+    </w:p>
+    <w:p>
+      <w:pPr>
+        <w:pStyle w:val="Rule"/>
+        <w:pBdr>
+          <w:bottom w:val="single" w:sz="18" w:space="0" w:color="auto" w:shadow="1"/>
+        </w:pBdr>
+      </w:pPr>
+      <w:r>
+        <w:t>+ Nếu khách hàng rút tiền đúng ngày đáo hạn, toàn bộ tiền gốc và đầy đủ tiền lãi sẽ được cộng vào số dư của tài khoản khách hàng.</w:t>
+      </w:r>
+    </w:p>
+    <w:p>
+      <w:pPr>
+        <w:pStyle w:val="ListParagraph"/>
+        <w:numPr>
+          <w:ilvl w:val="0"/>
+          <w:numId w:val="2"/>
+        </w:numPr>
+        <w:spacing w:line="360" w:lineRule="auto"/>
+        <w:rPr>
+          <w:rFonts w:ascii="Times New Roman" w:hAnsi="Times New Roman"/>
+          <w:b/>
+          <w:sz w:val="26"/>
+          <w:szCs w:val="26"/>
+        </w:rPr>
+      </w:pPr>
+      <w:r>
+        <w:rPr>
+          <w:rFonts w:ascii="Times New Roman" w:hAnsi="Times New Roman"/>
+          <w:b/>
+          <w:sz w:val="26"/>
+          <w:szCs w:val="26"/>
+        </w:rPr>
+        <w:t>Sơ đồ.</w:t>
+      </w:r>
+    </w:p>
+    <w:p>
+      <w:pPr>
+        <w:pStyle w:val="ListParagraph"/>
+        <w:numPr>
+          <w:ilvl w:val="0"/>
+          <w:numId w:val="2"/>
+        </w:numPr>
+        <w:spacing w:line="360" w:lineRule="auto"/>
+        <w:rPr>
+          <w:rFonts w:ascii="Times New Roman" w:hAnsi="Times New Roman"/>
+          <w:b/>
+          <w:sz w:val="26"/>
+          <w:szCs w:val="26"/>
+        </w:rPr>
+      </w:pPr>
+      <w:r>
+        <w:rPr>
+          <w:rFonts w:ascii="Times New Roman" w:hAnsi="Times New Roman"/>
+          <w:b/>
+          <w:sz w:val="26"/>
+          <w:szCs w:val="26"/>
+        </w:rPr>
+        <w:t>Các luồng dữ liệu.</w:t>
+      </w:r>
+    </w:p>
+    <w:p>
+      <w:pPr>
+        <w:pStyle w:val="ListParagraph"/>
+        <w:numPr>
+          <w:ilvl w:val="0"/>
+          <w:numId w:val="2"/>
+        </w:numPr>
+        <w:spacing w:line="360" w:lineRule="auto"/>
+        <w:rPr>
+          <w:rFonts w:ascii="Times New Roman" w:hAnsi="Times New Roman"/>
+          <w:b/>
+          <w:sz w:val="26"/>
+          <w:szCs w:val="26"/>
+        </w:rPr>
+      </w:pPr>
+      <w:r>
+        <w:rPr>
+          <w:rFonts w:ascii="Times New Roman" w:hAnsi="Times New Roman"/>
+          <w:b/>
+          <w:sz w:val="26"/>
+          <w:szCs w:val="26"/>
+        </w:rPr>
+        <w:t>Thuật toán.</w:t>
+      </w:r>
+    </w:p>
+    <w:p>
+      <w:pPr>
+        <w:pStyle w:val="ListParagraph"/>
+        <w:numPr>
+          <w:ilvl w:val="2"/>
+          <w:numId w:val="1"/>
+        </w:numPr>
+        <w:spacing w:line="360" w:lineRule="auto"/>
+        <w:rPr>
+          <w:rFonts w:ascii="Times New Roman" w:hAnsi="Times New Roman"/>
+          <w:b/>
+          <w:sz w:val="26"/>
+          <w:szCs w:val="26"/>
+        </w:rPr>
+      </w:pPr>
+      <w:r>
+        <w:rPr>
+          <w:rFonts w:ascii="Times New Roman" w:hAnsi="Times New Roman"/>
+          <w:b/>
+          <w:sz w:val="26"/>
+          <w:szCs w:val="26"/>
+        </w:rPr>
+        <w:t xml:space="preserve">Yêu cầu </w:t>
+      </w:r>
+      <w:r>
+        <w:rPr>
+          <w:rFonts w:ascii="Times New Roman" w:hAnsi="Times New Roman"/>
+          <w:b/>
+          <w:sz w:val="26"/>
+          <w:szCs w:val="26"/>
+        </w:rPr>
+        <w:t>tra cứu phiếu gửi tiền</w:t>
+      </w:r>
+      <w:r>
+        <w:rPr>
+          <w:rFonts w:ascii="Times New Roman" w:hAnsi="Times New Roman"/>
+          <w:b/>
+          <w:sz w:val="26"/>
+          <w:szCs w:val="26"/>
+        </w:rPr>
+        <w:t>.</w:t>
+      </w:r>
+    </w:p>
+    <w:p>
+      <w:pPr>
+        <w:pStyle w:val="ListParagraph"/>
+        <w:numPr>
+          <w:ilvl w:val="0"/>
+          <w:numId w:val="2"/>
+        </w:numPr>
+        <w:spacing w:line="360" w:lineRule="auto"/>
+        <w:rPr>
+          <w:rFonts w:ascii="Times New Roman" w:hAnsi="Times New Roman"/>
+          <w:b/>
+          <w:sz w:val="26"/>
+          <w:szCs w:val="26"/>
+        </w:rPr>
+      </w:pPr>
+      <w:r>
+        <w:rPr>
+          <w:rFonts w:ascii="Times New Roman" w:hAnsi="Times New Roman"/>
+          <w:b/>
+          <w:sz w:val="26"/>
+          <w:szCs w:val="26"/>
+        </w:rPr>
+        <w:t>Biểu mẫu.</w:t>
+      </w:r>
+    </w:p>
+    <w:tbl>
+      <w:tblPr>
+        <w:tblW w:w="7408" w:type="dxa"/>
+        <w:jc w:val="center"/>
+        <w:tblBorders>
+          <w:top w:val="single" w:sz="12" w:space="0" w:color="auto"/>
+          <w:left w:val="single" w:sz="12" w:space="0" w:color="auto"/>
+          <w:bottom w:val="single" w:sz="12" w:space="0" w:color="auto"/>
+          <w:right w:val="single" w:sz="12" w:space="0" w:color="auto"/>
+        </w:tblBorders>
+        <w:tblLayout w:type="fixed"/>
+        <w:tblLook w:val="01E0" w:firstRow="1" w:lastRow="1" w:firstColumn="1" w:lastColumn="1" w:noHBand="0" w:noVBand="0"/>
+      </w:tblPr>
+      <w:tblGrid>
+        <w:gridCol w:w="682"/>
+        <w:gridCol w:w="307"/>
+        <w:gridCol w:w="767"/>
+        <w:gridCol w:w="1767"/>
+        <w:gridCol w:w="2223"/>
+        <w:gridCol w:w="1662"/>
+      </w:tblGrid>
+      <w:tr>
+        <w:trPr>
+          <w:trHeight w:val="264"/>
+          <w:jc w:val="center"/>
+        </w:trPr>
+        <w:tc>
+          <w:tcPr>
+            <w:tcW w:w="989" w:type="dxa"/>
+            <w:gridSpan w:val="2"/>
+            <w:tcBorders>
+              <w:top w:val="single" w:sz="2" w:space="0" w:color="auto"/>
+              <w:left w:val="single" w:sz="2" w:space="0" w:color="auto"/>
+              <w:bottom w:val="single" w:sz="2" w:space="0" w:color="auto"/>
+              <w:right w:val="single" w:sz="2" w:space="0" w:color="auto"/>
+            </w:tcBorders>
+          </w:tcPr>
+          <w:p>
+            <w:pPr>
+              <w:pStyle w:val="HeaderTable"/>
+              <w:rPr>
+                <w:lang w:val="vi-VN"/>
+              </w:rPr>
+            </w:pPr>
+            <w:r>
+              <w:t>BM</w:t>
+            </w:r>
+            <w:r>
+              <w:t>3</w:t>
+            </w:r>
+            <w:r>
+              <w:rPr>
+                <w:lang w:val="vi-VN"/>
+              </w:rPr>
+              <w:t>:</w:t>
+            </w:r>
+          </w:p>
+        </w:tc>
+        <w:tc>
+          <w:tcPr>
+            <w:tcW w:w="6419" w:type="dxa"/>
+            <w:gridSpan w:val="4"/>
+            <w:tcBorders>
+              <w:top w:val="single" w:sz="2" w:space="0" w:color="auto"/>
+              <w:left w:val="single" w:sz="2" w:space="0" w:color="auto"/>
+              <w:bottom w:val="single" w:sz="2" w:space="0" w:color="auto"/>
+              <w:right w:val="single" w:sz="2" w:space="0" w:color="auto"/>
+            </w:tcBorders>
+          </w:tcPr>
+          <w:p>
+            <w:pPr>
+              <w:pStyle w:val="HeaderTable"/>
+              <w:rPr>
+                <w:lang w:val="vi-VN"/>
+              </w:rPr>
+            </w:pPr>
+            <w:r>
+              <w:rPr>
+                <w:lang w:val="vi-VN"/>
+              </w:rPr>
+              <w:t>Danh Sách Sổ Tiết Kiệm</w:t>
+            </w:r>
+          </w:p>
+        </w:tc>
+      </w:tr>
+      <w:tr>
+        <w:trPr>
+          <w:cantSplit/>
+          <w:trHeight w:val="230"/>
+          <w:jc w:val="center"/>
+        </w:trPr>
+        <w:tc>
+          <w:tcPr>
+            <w:tcW w:w="682" w:type="dxa"/>
+            <w:tcBorders>
+              <w:top w:val="single" w:sz="2" w:space="0" w:color="auto"/>
+              <w:left w:val="single" w:sz="2" w:space="0" w:color="auto"/>
+              <w:bottom w:val="single" w:sz="2" w:space="0" w:color="auto"/>
+              <w:right w:val="single" w:sz="2" w:space="0" w:color="auto"/>
+            </w:tcBorders>
+            <w:vAlign w:val="center"/>
+          </w:tcPr>
+          <w:p>
+            <w:pPr>
+              <w:pStyle w:val="HeaderTable"/>
+            </w:pPr>
+            <w:r>
+              <w:t>STT</w:t>
+            </w:r>
+          </w:p>
+        </w:tc>
+        <w:tc>
+          <w:tcPr>
+            <w:tcW w:w="1074" w:type="dxa"/>
+            <w:gridSpan w:val="2"/>
+            <w:tcBorders>
+              <w:top w:val="single" w:sz="2" w:space="0" w:color="auto"/>
+              <w:left w:val="single" w:sz="2" w:space="0" w:color="auto"/>
+              <w:bottom w:val="single" w:sz="2" w:space="0" w:color="auto"/>
+              <w:right w:val="single" w:sz="4" w:space="0" w:color="auto"/>
+            </w:tcBorders>
+            <w:vAlign w:val="center"/>
+          </w:tcPr>
+          <w:p>
+            <w:pPr>
+              <w:pStyle w:val="HeaderTable"/>
+              <w:rPr>
+                <w:lang w:val="vi-VN"/>
+              </w:rPr>
+            </w:pPr>
+            <w:r>
+              <w:rPr>
+                <w:lang w:val="vi-VN"/>
+              </w:rPr>
+              <w:t>Mã Số</w:t>
+            </w:r>
+          </w:p>
+        </w:tc>
+        <w:tc>
+          <w:tcPr>
+            <w:tcW w:w="1767" w:type="dxa"/>
+            <w:tcBorders>
+              <w:top w:val="single" w:sz="4" w:space="0" w:color="auto"/>
+              <w:left w:val="single" w:sz="4" w:space="0" w:color="auto"/>
+              <w:bottom w:val="single" w:sz="4" w:space="0" w:color="auto"/>
+              <w:right w:val="single" w:sz="4" w:space="0" w:color="auto"/>
+            </w:tcBorders>
+            <w:shd w:val="clear" w:color="auto" w:fill="auto"/>
+            <w:vAlign w:val="center"/>
+          </w:tcPr>
+          <w:p>
+            <w:pPr>
+              <w:pStyle w:val="HeaderTable"/>
+              <w:rPr>
+                <w:lang w:val="vi-VN"/>
+              </w:rPr>
+            </w:pPr>
+            <w:r>
+              <w:rPr>
+                <w:lang w:val="vi-VN"/>
+              </w:rPr>
+              <w:t>Loại Tiết Kiệm</w:t>
+            </w:r>
+          </w:p>
+        </w:tc>
+        <w:tc>
+          <w:tcPr>
+            <w:tcW w:w="2223" w:type="dxa"/>
+            <w:tcBorders>
+              <w:top w:val="single" w:sz="4" w:space="0" w:color="auto"/>
+              <w:left w:val="single" w:sz="4" w:space="0" w:color="auto"/>
+              <w:bottom w:val="single" w:sz="4" w:space="0" w:color="auto"/>
+              <w:right w:val="single" w:sz="4" w:space="0" w:color="auto"/>
+            </w:tcBorders>
+            <w:shd w:val="clear" w:color="auto" w:fill="auto"/>
+            <w:vAlign w:val="center"/>
+          </w:tcPr>
+          <w:p>
+            <w:pPr>
+              <w:pStyle w:val="HeaderTable"/>
+              <w:rPr>
+                <w:lang w:val="vi-VN"/>
+              </w:rPr>
+            </w:pPr>
+            <w:r>
+              <w:rPr>
+                <w:lang w:val="vi-VN"/>
+              </w:rPr>
+              <w:t>Khách Hàng</w:t>
+            </w:r>
+          </w:p>
+        </w:tc>
+        <w:tc>
+          <w:tcPr>
+            <w:tcW w:w="1662" w:type="dxa"/>
+            <w:tcBorders>
+              <w:top w:val="single" w:sz="2" w:space="0" w:color="auto"/>
+              <w:left w:val="nil"/>
+              <w:bottom w:val="single" w:sz="2" w:space="0" w:color="auto"/>
+              <w:right w:val="single" w:sz="2" w:space="0" w:color="auto"/>
+            </w:tcBorders>
+            <w:vAlign w:val="center"/>
+          </w:tcPr>
+          <w:p>
+            <w:pPr>
+              <w:pStyle w:val="HeaderTable"/>
+            </w:pPr>
+            <w:r>
+              <w:rPr>
+                <w:lang w:val="vi-VN"/>
+              </w:rPr>
+              <w:t>Số Dư</w:t>
+            </w:r>
+          </w:p>
+        </w:tc>
+      </w:tr>
+      <w:tr>
+        <w:trPr>
+          <w:cantSplit/>
+          <w:trHeight w:val="230"/>
+          <w:jc w:val="center"/>
+        </w:trPr>
+        <w:tc>
+          <w:tcPr>
+            <w:tcW w:w="682" w:type="dxa"/>
+            <w:tcBorders>
+              <w:top w:val="single" w:sz="2" w:space="0" w:color="auto"/>
+              <w:left w:val="single" w:sz="2" w:space="0" w:color="auto"/>
+              <w:bottom w:val="single" w:sz="2" w:space="0" w:color="auto"/>
+              <w:right w:val="single" w:sz="2" w:space="0" w:color="auto"/>
+            </w:tcBorders>
+            <w:vAlign w:val="center"/>
+          </w:tcPr>
+          <w:p>
+            <w:pPr>
+              <w:pStyle w:val="Table"/>
+            </w:pPr>
+            <w:r>
+              <w:t>1</w:t>
+            </w:r>
+          </w:p>
+        </w:tc>
+        <w:tc>
+          <w:tcPr>
+            <w:tcW w:w="1074" w:type="dxa"/>
+            <w:gridSpan w:val="2"/>
+            <w:tcBorders>
+              <w:top w:val="single" w:sz="2" w:space="0" w:color="auto"/>
+              <w:left w:val="single" w:sz="2" w:space="0" w:color="auto"/>
+              <w:bottom w:val="single" w:sz="2" w:space="0" w:color="auto"/>
+              <w:right w:val="single" w:sz="4" w:space="0" w:color="auto"/>
+            </w:tcBorders>
+            <w:vAlign w:val="center"/>
+          </w:tcPr>
+          <w:p>
+            <w:pPr>
+              <w:pStyle w:val="Table"/>
+            </w:pPr>
+          </w:p>
+        </w:tc>
+        <w:tc>
+          <w:tcPr>
+            <w:tcW w:w="1767" w:type="dxa"/>
+            <w:tcBorders>
+              <w:top w:val="single" w:sz="4" w:space="0" w:color="auto"/>
+              <w:left w:val="single" w:sz="4" w:space="0" w:color="auto"/>
+              <w:bottom w:val="single" w:sz="4" w:space="0" w:color="auto"/>
+              <w:right w:val="single" w:sz="4" w:space="0" w:color="auto"/>
+            </w:tcBorders>
+            <w:shd w:val="clear" w:color="auto" w:fill="auto"/>
+            <w:vAlign w:val="center"/>
+          </w:tcPr>
+          <w:p>
+            <w:pPr>
+              <w:pStyle w:val="Table"/>
+            </w:pPr>
+          </w:p>
+        </w:tc>
+        <w:tc>
+          <w:tcPr>
+            <w:tcW w:w="2223" w:type="dxa"/>
+            <w:tcBorders>
+              <w:top w:val="single" w:sz="4" w:space="0" w:color="auto"/>
+              <w:left w:val="single" w:sz="4" w:space="0" w:color="auto"/>
+              <w:bottom w:val="single" w:sz="4" w:space="0" w:color="auto"/>
+              <w:right w:val="single" w:sz="4" w:space="0" w:color="auto"/>
+            </w:tcBorders>
+            <w:shd w:val="clear" w:color="auto" w:fill="auto"/>
+            <w:vAlign w:val="center"/>
+          </w:tcPr>
+          <w:p>
+            <w:pPr>
+              <w:pStyle w:val="Table"/>
+            </w:pPr>
+          </w:p>
+        </w:tc>
+        <w:tc>
+          <w:tcPr>
+            <w:tcW w:w="1662" w:type="dxa"/>
+            <w:tcBorders>
+              <w:top w:val="single" w:sz="2" w:space="0" w:color="auto"/>
+              <w:left w:val="nil"/>
+              <w:bottom w:val="single" w:sz="2" w:space="0" w:color="auto"/>
+              <w:right w:val="single" w:sz="2" w:space="0" w:color="auto"/>
+            </w:tcBorders>
+            <w:vAlign w:val="center"/>
+          </w:tcPr>
+          <w:p>
+            <w:pPr>
+              <w:pStyle w:val="Table"/>
+            </w:pPr>
+          </w:p>
+        </w:tc>
+      </w:tr>
+      <w:tr>
+        <w:trPr>
+          <w:cantSplit/>
+          <w:trHeight w:val="230"/>
+          <w:jc w:val="center"/>
+        </w:trPr>
+        <w:tc>
+          <w:tcPr>
+            <w:tcW w:w="682" w:type="dxa"/>
+            <w:tcBorders>
+              <w:top w:val="single" w:sz="2" w:space="0" w:color="auto"/>
+              <w:left w:val="single" w:sz="2" w:space="0" w:color="auto"/>
+              <w:bottom w:val="single" w:sz="2" w:space="0" w:color="auto"/>
+              <w:right w:val="single" w:sz="2" w:space="0" w:color="auto"/>
+            </w:tcBorders>
+            <w:vAlign w:val="center"/>
+          </w:tcPr>
+          <w:p>
+            <w:pPr>
+              <w:pStyle w:val="Table"/>
+            </w:pPr>
+            <w:r>
+              <w:t>2</w:t>
+            </w:r>
+          </w:p>
+        </w:tc>
+        <w:tc>
+          <w:tcPr>
+            <w:tcW w:w="1074" w:type="dxa"/>
+            <w:gridSpan w:val="2"/>
+            <w:tcBorders>
+              <w:top w:val="single" w:sz="2" w:space="0" w:color="auto"/>
+              <w:left w:val="single" w:sz="2" w:space="0" w:color="auto"/>
+              <w:bottom w:val="single" w:sz="2" w:space="0" w:color="auto"/>
+              <w:right w:val="single" w:sz="4" w:space="0" w:color="auto"/>
+            </w:tcBorders>
+            <w:vAlign w:val="center"/>
+          </w:tcPr>
+          <w:p>
+            <w:pPr>
+              <w:pStyle w:val="Table"/>
+            </w:pPr>
+          </w:p>
+        </w:tc>
+        <w:tc>
+          <w:tcPr>
+            <w:tcW w:w="1767" w:type="dxa"/>
+            <w:tcBorders>
+              <w:top w:val="single" w:sz="4" w:space="0" w:color="auto"/>
+              <w:left w:val="single" w:sz="4" w:space="0" w:color="auto"/>
+              <w:bottom w:val="single" w:sz="4" w:space="0" w:color="auto"/>
+              <w:right w:val="single" w:sz="4" w:space="0" w:color="auto"/>
+            </w:tcBorders>
+            <w:shd w:val="clear" w:color="auto" w:fill="auto"/>
+            <w:vAlign w:val="center"/>
+          </w:tcPr>
+          <w:p>
+            <w:pPr>
+              <w:pStyle w:val="Table"/>
+            </w:pPr>
+          </w:p>
+        </w:tc>
+        <w:tc>
+          <w:tcPr>
+            <w:tcW w:w="2223" w:type="dxa"/>
+            <w:tcBorders>
+              <w:top w:val="single" w:sz="4" w:space="0" w:color="auto"/>
+              <w:left w:val="single" w:sz="4" w:space="0" w:color="auto"/>
+              <w:bottom w:val="single" w:sz="4" w:space="0" w:color="auto"/>
+              <w:right w:val="single" w:sz="4" w:space="0" w:color="auto"/>
+            </w:tcBorders>
+            <w:shd w:val="clear" w:color="auto" w:fill="auto"/>
+            <w:vAlign w:val="center"/>
+          </w:tcPr>
+          <w:p>
+            <w:pPr>
+              <w:pStyle w:val="Table"/>
+            </w:pPr>
+          </w:p>
+        </w:tc>
+        <w:tc>
+          <w:tcPr>
+            <w:tcW w:w="1662" w:type="dxa"/>
+            <w:tcBorders>
+              <w:top w:val="single" w:sz="2" w:space="0" w:color="auto"/>
+              <w:left w:val="nil"/>
+              <w:bottom w:val="single" w:sz="2" w:space="0" w:color="auto"/>
+              <w:right w:val="single" w:sz="2" w:space="0" w:color="auto"/>
+            </w:tcBorders>
+            <w:vAlign w:val="center"/>
+          </w:tcPr>
+          <w:p>
+            <w:pPr>
+              <w:pStyle w:val="Table"/>
+            </w:pPr>
+          </w:p>
+        </w:tc>
+      </w:tr>
+    </w:tbl>
+    <w:p>
+      <w:pPr>
+        <w:spacing w:line="360" w:lineRule="auto"/>
+        <w:rPr>
+          <w:rFonts w:ascii="Times New Roman" w:hAnsi="Times New Roman"/>
+          <w:b/>
+          <w:sz w:val="26"/>
+          <w:szCs w:val="26"/>
+        </w:rPr>
+      </w:pPr>
+    </w:p>
+    <w:p>
+      <w:pPr>
+        <w:pStyle w:val="ListParagraph"/>
+        <w:numPr>
+          <w:ilvl w:val="0"/>
+          <w:numId w:val="2"/>
+        </w:numPr>
+        <w:spacing w:line="360" w:lineRule="auto"/>
+        <w:rPr>
+          <w:rFonts w:ascii="Times New Roman" w:hAnsi="Times New Roman"/>
+          <w:b/>
+          <w:sz w:val="26"/>
+          <w:szCs w:val="26"/>
+        </w:rPr>
+      </w:pPr>
+      <w:r>
+        <w:rPr>
+          <w:rFonts w:ascii="Times New Roman" w:hAnsi="Times New Roman"/>
+          <w:b/>
+          <w:sz w:val="26"/>
+          <w:szCs w:val="26"/>
+        </w:rPr>
+        <w:t>Sơ đồ.</w:t>
+      </w:r>
+    </w:p>
+    <w:p>
+      <w:pPr>
+        <w:pStyle w:val="ListParagraph"/>
+        <w:numPr>
+          <w:ilvl w:val="0"/>
+          <w:numId w:val="2"/>
+        </w:numPr>
+        <w:spacing w:line="360" w:lineRule="auto"/>
+        <w:rPr>
+          <w:rFonts w:ascii="Times New Roman" w:hAnsi="Times New Roman"/>
+          <w:b/>
+          <w:sz w:val="26"/>
+          <w:szCs w:val="26"/>
+        </w:rPr>
+      </w:pPr>
+      <w:r>
+        <w:rPr>
+          <w:rFonts w:ascii="Times New Roman" w:hAnsi="Times New Roman"/>
+          <w:b/>
+          <w:sz w:val="26"/>
+          <w:szCs w:val="26"/>
+        </w:rPr>
+        <w:t>Các luồng dữ liệu.</w:t>
+      </w:r>
+    </w:p>
+    <w:p>
+      <w:pPr>
+        <w:pStyle w:val="ListParagraph"/>
+        <w:numPr>
+          <w:ilvl w:val="0"/>
+          <w:numId w:val="2"/>
+        </w:numPr>
+        <w:spacing w:line="360" w:lineRule="auto"/>
+        <w:rPr>
+          <w:rFonts w:ascii="Times New Roman" w:hAnsi="Times New Roman"/>
+          <w:b/>
+          <w:sz w:val="26"/>
+          <w:szCs w:val="26"/>
+        </w:rPr>
+      </w:pPr>
+      <w:r>
+        <w:rPr>
+          <w:rFonts w:ascii="Times New Roman" w:hAnsi="Times New Roman"/>
+          <w:b/>
+          <w:sz w:val="26"/>
+          <w:szCs w:val="26"/>
+        </w:rPr>
+        <w:t>Thuật toán.</w:t>
+      </w:r>
+    </w:p>
+    <w:p>
+      <w:pPr>
+        <w:pStyle w:val="ListParagraph"/>
+        <w:numPr>
+          <w:ilvl w:val="2"/>
+          <w:numId w:val="1"/>
+        </w:numPr>
+        <w:spacing w:line="360" w:lineRule="auto"/>
+        <w:rPr>
+          <w:rFonts w:ascii="Times New Roman" w:hAnsi="Times New Roman"/>
+          <w:b/>
+          <w:sz w:val="26"/>
+          <w:szCs w:val="26"/>
+        </w:rPr>
+      </w:pPr>
+      <w:r>
+        <w:rPr>
+          <w:rFonts w:ascii="Times New Roman" w:hAnsi="Times New Roman"/>
+          <w:b/>
+          <w:sz w:val="26"/>
+          <w:szCs w:val="26"/>
+        </w:rPr>
+        <w:t xml:space="preserve">Yêu cầu </w:t>
+      </w:r>
+      <w:r>
+        <w:rPr>
+          <w:rFonts w:ascii="Times New Roman" w:hAnsi="Times New Roman"/>
+          <w:b/>
+          <w:sz w:val="26"/>
+          <w:szCs w:val="26"/>
+        </w:rPr>
+        <w:t>lập báo cáo</w:t>
+      </w:r>
+      <w:r>
+        <w:rPr>
+          <w:rFonts w:ascii="Times New Roman" w:hAnsi="Times New Roman"/>
+          <w:b/>
+          <w:sz w:val="26"/>
+          <w:szCs w:val="26"/>
+        </w:rPr>
+        <w:t>.</w:t>
+      </w:r>
+    </w:p>
+    <w:p>
+      <w:pPr>
+        <w:pStyle w:val="ListParagraph"/>
+        <w:numPr>
+          <w:ilvl w:val="3"/>
+          <w:numId w:val="1"/>
+        </w:numPr>
+        <w:spacing w:line="360" w:lineRule="auto"/>
+        <w:rPr>
+          <w:rFonts w:ascii="Times New Roman" w:hAnsi="Times New Roman"/>
+          <w:b/>
+          <w:sz w:val="26"/>
+          <w:szCs w:val="26"/>
+        </w:rPr>
+      </w:pPr>
+      <w:r>
+        <w:rPr>
+          <w:rFonts w:ascii="Times New Roman" w:hAnsi="Times New Roman"/>
+          <w:b/>
+          <w:sz w:val="26"/>
+          <w:szCs w:val="26"/>
+        </w:rPr>
+        <w:t>Báo cáo doanh số hoạt động ngày.</w:t>
+      </w:r>
+    </w:p>
+    <w:p>
+      <w:pPr>
+        <w:pStyle w:val="ListParagraph"/>
+        <w:numPr>
+          <w:ilvl w:val="0"/>
+          <w:numId w:val="2"/>
+        </w:numPr>
+        <w:spacing w:line="360" w:lineRule="auto"/>
+        <w:rPr>
+          <w:rFonts w:ascii="Times New Roman" w:hAnsi="Times New Roman"/>
+          <w:b/>
+          <w:sz w:val="26"/>
+          <w:szCs w:val="26"/>
+        </w:rPr>
+      </w:pPr>
+      <w:r>
+        <w:rPr>
+          <w:rFonts w:ascii="Times New Roman" w:hAnsi="Times New Roman"/>
+          <w:b/>
+          <w:sz w:val="26"/>
+          <w:szCs w:val="26"/>
+        </w:rPr>
+        <w:t>Biểu mẫu.</w:t>
+      </w:r>
+    </w:p>
+    <w:p>
+      <w:pPr>
+        <w:spacing w:line="360" w:lineRule="auto"/>
+        <w:rPr>
+          <w:rFonts w:ascii="Times New Roman" w:hAnsi="Times New Roman"/>
+          <w:b/>
+          <w:sz w:val="26"/>
+          <w:szCs w:val="26"/>
+        </w:rPr>
+      </w:pPr>
+    </w:p>
+    <w:p>
+      <w:pPr>
+        <w:spacing w:line="360" w:lineRule="auto"/>
+        <w:rPr>
+          <w:rFonts w:ascii="Times New Roman" w:hAnsi="Times New Roman"/>
+          <w:b/>
+          <w:sz w:val="26"/>
+          <w:szCs w:val="26"/>
+        </w:rPr>
+      </w:pPr>
+    </w:p>
+    <w:p>
+      <w:pPr>
+        <w:spacing w:line="360" w:lineRule="auto"/>
+        <w:rPr>
+          <w:rFonts w:ascii="Times New Roman" w:hAnsi="Times New Roman"/>
+          <w:b/>
+          <w:sz w:val="26"/>
+          <w:szCs w:val="26"/>
+        </w:rPr>
+      </w:pPr>
+    </w:p>
+    <w:tbl>
+      <w:tblPr>
+        <w:tblW w:w="7408" w:type="dxa"/>
+        <w:jc w:val="center"/>
+        <w:tblBorders>
+          <w:top w:val="single" w:sz="12" w:space="0" w:color="auto"/>
+          <w:left w:val="single" w:sz="12" w:space="0" w:color="auto"/>
+          <w:bottom w:val="single" w:sz="12" w:space="0" w:color="auto"/>
+          <w:right w:val="single" w:sz="12" w:space="0" w:color="auto"/>
+        </w:tblBorders>
+        <w:tblLayout w:type="fixed"/>
+        <w:tblLook w:val="01E0" w:firstRow="1" w:lastRow="1" w:firstColumn="1" w:lastColumn="1" w:noHBand="0" w:noVBand="0"/>
+      </w:tblPr>
+      <w:tblGrid>
+        <w:gridCol w:w="682"/>
+        <w:gridCol w:w="307"/>
+        <w:gridCol w:w="1451"/>
+        <w:gridCol w:w="1539"/>
+        <w:gridCol w:w="1767"/>
+        <w:gridCol w:w="1662"/>
+      </w:tblGrid>
+      <w:tr>
+        <w:trPr>
+          <w:trHeight w:val="264"/>
+          <w:jc w:val="center"/>
+        </w:trPr>
+        <w:tc>
+          <w:tcPr>
+            <w:tcW w:w="989" w:type="dxa"/>
+            <w:gridSpan w:val="2"/>
+            <w:tcBorders>
+              <w:top w:val="single" w:sz="2" w:space="0" w:color="auto"/>
+              <w:left w:val="single" w:sz="2" w:space="0" w:color="auto"/>
+              <w:bottom w:val="single" w:sz="2" w:space="0" w:color="auto"/>
+              <w:right w:val="single" w:sz="2" w:space="0" w:color="auto"/>
+            </w:tcBorders>
+          </w:tcPr>
+          <w:p>
+            <w:pPr>
+              <w:pStyle w:val="HeaderTable"/>
+            </w:pPr>
+            <w:r>
+              <w:lastRenderedPageBreak/>
+              <w:t>BM</w:t>
+            </w:r>
+            <w:r>
+              <w:t>4</w:t>
+            </w:r>
+            <w:r>
+              <w:t>.1</w:t>
+            </w:r>
+          </w:p>
+        </w:tc>
+        <w:tc>
+          <w:tcPr>
+            <w:tcW w:w="6419" w:type="dxa"/>
+            <w:gridSpan w:val="4"/>
+            <w:tcBorders>
+              <w:top w:val="single" w:sz="2" w:space="0" w:color="auto"/>
+              <w:left w:val="single" w:sz="2" w:space="0" w:color="auto"/>
+              <w:bottom w:val="single" w:sz="2" w:space="0" w:color="auto"/>
+              <w:right w:val="single" w:sz="2" w:space="0" w:color="auto"/>
+            </w:tcBorders>
+          </w:tcPr>
+          <w:p>
+            <w:pPr>
+              <w:pStyle w:val="HeaderTable"/>
+              <w:rPr>
+                <w:lang w:val="vi-VN"/>
+              </w:rPr>
+            </w:pPr>
+            <w:r>
+              <w:rPr>
+                <w:lang w:val="vi-VN"/>
+              </w:rPr>
+              <w:t>Báo Cáo Doanh Số Hoạt Động Ngày</w:t>
+            </w:r>
+          </w:p>
+        </w:tc>
+      </w:tr>
+      <w:tr>
+        <w:trPr>
+          <w:cantSplit/>
+          <w:trHeight w:val="230"/>
+          <w:jc w:val="center"/>
+        </w:trPr>
+        <w:tc>
+          <w:tcPr>
+            <w:tcW w:w="7408" w:type="dxa"/>
+            <w:gridSpan w:val="6"/>
+            <w:tcBorders>
+              <w:top w:val="nil"/>
+              <w:left w:val="single" w:sz="2" w:space="0" w:color="auto"/>
+              <w:bottom w:val="single" w:sz="2" w:space="0" w:color="auto"/>
+              <w:right w:val="single" w:sz="2" w:space="0" w:color="auto"/>
+            </w:tcBorders>
+            <w:vAlign w:val="center"/>
+          </w:tcPr>
+          <w:p>
+            <w:pPr>
+              <w:pStyle w:val="LeftTable"/>
+              <w:tabs>
+                <w:tab w:val="right" w:leader="dot" w:pos="3326"/>
+              </w:tabs>
+              <w:jc w:val="center"/>
+              <w:rPr>
+                <w:lang w:val="vi-VN"/>
+              </w:rPr>
+            </w:pPr>
+            <w:r>
+              <w:rPr>
+                <w:lang w:val="vi-VN"/>
+              </w:rPr>
+              <w:t>Ngày</w:t>
+            </w:r>
+            <w:r>
+              <w:t>:</w:t>
+            </w:r>
+            <w:r>
+              <w:rPr>
+                <w:lang w:val="vi-VN"/>
+              </w:rPr>
+              <w:t>...............................................</w:t>
+            </w:r>
+          </w:p>
+        </w:tc>
+      </w:tr>
+      <w:tr>
+        <w:trPr>
+          <w:cantSplit/>
+          <w:trHeight w:val="230"/>
+          <w:jc w:val="center"/>
+        </w:trPr>
+        <w:tc>
+          <w:tcPr>
+            <w:tcW w:w="682" w:type="dxa"/>
+            <w:tcBorders>
+              <w:top w:val="single" w:sz="2" w:space="0" w:color="auto"/>
+              <w:left w:val="single" w:sz="2" w:space="0" w:color="auto"/>
+              <w:bottom w:val="single" w:sz="2" w:space="0" w:color="auto"/>
+              <w:right w:val="single" w:sz="2" w:space="0" w:color="auto"/>
+            </w:tcBorders>
+            <w:vAlign w:val="center"/>
+          </w:tcPr>
+          <w:p>
+            <w:pPr>
+              <w:pStyle w:val="HeaderTable"/>
+            </w:pPr>
+            <w:r>
+              <w:t>STT</w:t>
+            </w:r>
+          </w:p>
+        </w:tc>
+        <w:tc>
+          <w:tcPr>
+            <w:tcW w:w="1758" w:type="dxa"/>
+            <w:gridSpan w:val="2"/>
+            <w:tcBorders>
+              <w:top w:val="single" w:sz="2" w:space="0" w:color="auto"/>
+              <w:left w:val="single" w:sz="2" w:space="0" w:color="auto"/>
+              <w:bottom w:val="single" w:sz="2" w:space="0" w:color="auto"/>
+              <w:right w:val="single" w:sz="4" w:space="0" w:color="auto"/>
+            </w:tcBorders>
+            <w:vAlign w:val="center"/>
+          </w:tcPr>
+          <w:p>
+            <w:pPr>
+              <w:pStyle w:val="HeaderTable"/>
+              <w:rPr>
+                <w:lang w:val="vi-VN"/>
+              </w:rPr>
+            </w:pPr>
+            <w:r>
+              <w:rPr>
+                <w:lang w:val="vi-VN"/>
+              </w:rPr>
+              <w:t>Loại Tiết Kiệm</w:t>
+            </w:r>
+          </w:p>
+        </w:tc>
+        <w:tc>
+          <w:tcPr>
+            <w:tcW w:w="1539" w:type="dxa"/>
+            <w:tcBorders>
+              <w:top w:val="single" w:sz="4" w:space="0" w:color="auto"/>
+              <w:left w:val="single" w:sz="4" w:space="0" w:color="auto"/>
+              <w:bottom w:val="single" w:sz="4" w:space="0" w:color="auto"/>
+              <w:right w:val="single" w:sz="4" w:space="0" w:color="auto"/>
+            </w:tcBorders>
+            <w:shd w:val="clear" w:color="auto" w:fill="auto"/>
+            <w:vAlign w:val="center"/>
+          </w:tcPr>
+          <w:p>
+            <w:pPr>
+              <w:pStyle w:val="HeaderTable"/>
+              <w:rPr>
+                <w:lang w:val="vi-VN"/>
+              </w:rPr>
+            </w:pPr>
+            <w:r>
+              <w:rPr>
+                <w:lang w:val="vi-VN"/>
+              </w:rPr>
+              <w:t>Tổng Thu</w:t>
+            </w:r>
+          </w:p>
+        </w:tc>
+        <w:tc>
+          <w:tcPr>
+            <w:tcW w:w="1767" w:type="dxa"/>
+            <w:tcBorders>
+              <w:top w:val="single" w:sz="4" w:space="0" w:color="auto"/>
+              <w:left w:val="single" w:sz="4" w:space="0" w:color="auto"/>
+              <w:bottom w:val="single" w:sz="4" w:space="0" w:color="auto"/>
+              <w:right w:val="single" w:sz="4" w:space="0" w:color="auto"/>
+            </w:tcBorders>
+            <w:shd w:val="clear" w:color="auto" w:fill="auto"/>
+            <w:vAlign w:val="center"/>
+          </w:tcPr>
+          <w:p>
+            <w:pPr>
+              <w:pStyle w:val="HeaderTable"/>
+              <w:rPr>
+                <w:lang w:val="vi-VN"/>
+              </w:rPr>
+            </w:pPr>
+            <w:r>
+              <w:rPr>
+                <w:lang w:val="vi-VN"/>
+              </w:rPr>
+              <w:t>Tổng Chi</w:t>
+            </w:r>
+          </w:p>
+        </w:tc>
+        <w:tc>
+          <w:tcPr>
+            <w:tcW w:w="1662" w:type="dxa"/>
+            <w:tcBorders>
+              <w:top w:val="single" w:sz="2" w:space="0" w:color="auto"/>
+              <w:left w:val="nil"/>
+              <w:bottom w:val="single" w:sz="2" w:space="0" w:color="auto"/>
+              <w:right w:val="single" w:sz="2" w:space="0" w:color="auto"/>
+            </w:tcBorders>
+            <w:vAlign w:val="center"/>
+          </w:tcPr>
+          <w:p>
+            <w:pPr>
+              <w:pStyle w:val="HeaderTable"/>
+            </w:pPr>
+            <w:r>
+              <w:rPr>
+                <w:lang w:val="vi-VN"/>
+              </w:rPr>
+              <w:t>Chênh Lệch</w:t>
+            </w:r>
+          </w:p>
+        </w:tc>
+      </w:tr>
+      <w:tr>
+        <w:trPr>
+          <w:cantSplit/>
+          <w:trHeight w:val="230"/>
+          <w:jc w:val="center"/>
+        </w:trPr>
+        <w:tc>
+          <w:tcPr>
+            <w:tcW w:w="682" w:type="dxa"/>
+            <w:tcBorders>
+              <w:top w:val="single" w:sz="2" w:space="0" w:color="auto"/>
+              <w:left w:val="single" w:sz="2" w:space="0" w:color="auto"/>
+              <w:bottom w:val="single" w:sz="2" w:space="0" w:color="auto"/>
+              <w:right w:val="single" w:sz="2" w:space="0" w:color="auto"/>
+            </w:tcBorders>
+            <w:vAlign w:val="center"/>
+          </w:tcPr>
+          <w:p>
+            <w:pPr>
+              <w:pStyle w:val="Table"/>
+            </w:pPr>
+            <w:r>
+              <w:t>1</w:t>
+            </w:r>
+          </w:p>
+        </w:tc>
+        <w:tc>
+          <w:tcPr>
+            <w:tcW w:w="1758" w:type="dxa"/>
+            <w:gridSpan w:val="2"/>
+            <w:tcBorders>
+              <w:top w:val="single" w:sz="2" w:space="0" w:color="auto"/>
+              <w:left w:val="single" w:sz="2" w:space="0" w:color="auto"/>
+              <w:bottom w:val="single" w:sz="2" w:space="0" w:color="auto"/>
+              <w:right w:val="single" w:sz="4" w:space="0" w:color="auto"/>
+            </w:tcBorders>
+            <w:vAlign w:val="center"/>
+          </w:tcPr>
+          <w:p>
+            <w:pPr>
+              <w:pStyle w:val="Table"/>
+            </w:pPr>
+          </w:p>
+        </w:tc>
+        <w:tc>
+          <w:tcPr>
+            <w:tcW w:w="1539" w:type="dxa"/>
+            <w:tcBorders>
+              <w:top w:val="single" w:sz="4" w:space="0" w:color="auto"/>
+              <w:left w:val="single" w:sz="4" w:space="0" w:color="auto"/>
+              <w:bottom w:val="single" w:sz="4" w:space="0" w:color="auto"/>
+              <w:right w:val="single" w:sz="4" w:space="0" w:color="auto"/>
+            </w:tcBorders>
+            <w:shd w:val="clear" w:color="auto" w:fill="auto"/>
+            <w:vAlign w:val="center"/>
+          </w:tcPr>
+          <w:p>
+            <w:pPr>
+              <w:pStyle w:val="Table"/>
+            </w:pPr>
+          </w:p>
+        </w:tc>
+        <w:tc>
+          <w:tcPr>
+            <w:tcW w:w="1767" w:type="dxa"/>
+            <w:tcBorders>
+              <w:top w:val="single" w:sz="4" w:space="0" w:color="auto"/>
+              <w:left w:val="single" w:sz="4" w:space="0" w:color="auto"/>
+              <w:bottom w:val="single" w:sz="4" w:space="0" w:color="auto"/>
+              <w:right w:val="single" w:sz="4" w:space="0" w:color="auto"/>
+            </w:tcBorders>
+            <w:shd w:val="clear" w:color="auto" w:fill="auto"/>
+            <w:vAlign w:val="center"/>
+          </w:tcPr>
+          <w:p>
+            <w:pPr>
+              <w:pStyle w:val="Table"/>
+            </w:pPr>
+          </w:p>
+        </w:tc>
+        <w:tc>
+          <w:tcPr>
+            <w:tcW w:w="1662" w:type="dxa"/>
+            <w:tcBorders>
+              <w:top w:val="single" w:sz="2" w:space="0" w:color="auto"/>
+              <w:left w:val="nil"/>
+              <w:bottom w:val="single" w:sz="2" w:space="0" w:color="auto"/>
+              <w:right w:val="single" w:sz="2" w:space="0" w:color="auto"/>
+            </w:tcBorders>
+            <w:vAlign w:val="center"/>
+          </w:tcPr>
+          <w:p>
+            <w:pPr>
+              <w:pStyle w:val="Table"/>
+            </w:pPr>
+          </w:p>
+        </w:tc>
+      </w:tr>
+      <w:tr>
+        <w:trPr>
+          <w:cantSplit/>
+          <w:trHeight w:val="230"/>
+          <w:jc w:val="center"/>
+        </w:trPr>
+        <w:tc>
+          <w:tcPr>
+            <w:tcW w:w="682" w:type="dxa"/>
+            <w:tcBorders>
+              <w:top w:val="single" w:sz="2" w:space="0" w:color="auto"/>
+              <w:left w:val="single" w:sz="2" w:space="0" w:color="auto"/>
+              <w:bottom w:val="single" w:sz="2" w:space="0" w:color="auto"/>
+              <w:right w:val="single" w:sz="2" w:space="0" w:color="auto"/>
+            </w:tcBorders>
+            <w:vAlign w:val="center"/>
+          </w:tcPr>
+          <w:p>
+            <w:pPr>
+              <w:pStyle w:val="Table"/>
+            </w:pPr>
+            <w:r>
+              <w:t>2</w:t>
+            </w:r>
+          </w:p>
+        </w:tc>
+        <w:tc>
+          <w:tcPr>
+            <w:tcW w:w="1758" w:type="dxa"/>
+            <w:gridSpan w:val="2"/>
+            <w:tcBorders>
+              <w:top w:val="single" w:sz="2" w:space="0" w:color="auto"/>
+              <w:left w:val="single" w:sz="2" w:space="0" w:color="auto"/>
+              <w:bottom w:val="single" w:sz="2" w:space="0" w:color="auto"/>
+              <w:right w:val="single" w:sz="4" w:space="0" w:color="auto"/>
+            </w:tcBorders>
+            <w:vAlign w:val="center"/>
+          </w:tcPr>
+          <w:p>
+            <w:pPr>
+              <w:pStyle w:val="Table"/>
+            </w:pPr>
+          </w:p>
+        </w:tc>
+        <w:tc>
+          <w:tcPr>
+            <w:tcW w:w="1539" w:type="dxa"/>
+            <w:tcBorders>
+              <w:top w:val="single" w:sz="4" w:space="0" w:color="auto"/>
+              <w:left w:val="single" w:sz="4" w:space="0" w:color="auto"/>
+              <w:bottom w:val="single" w:sz="4" w:space="0" w:color="auto"/>
+              <w:right w:val="single" w:sz="4" w:space="0" w:color="auto"/>
+            </w:tcBorders>
+            <w:shd w:val="clear" w:color="auto" w:fill="auto"/>
+            <w:vAlign w:val="center"/>
+          </w:tcPr>
+          <w:p>
+            <w:pPr>
+              <w:pStyle w:val="Table"/>
+            </w:pPr>
+          </w:p>
+        </w:tc>
+        <w:tc>
+          <w:tcPr>
+            <w:tcW w:w="1767" w:type="dxa"/>
+            <w:tcBorders>
+              <w:top w:val="single" w:sz="4" w:space="0" w:color="auto"/>
+              <w:left w:val="single" w:sz="4" w:space="0" w:color="auto"/>
+              <w:bottom w:val="single" w:sz="4" w:space="0" w:color="auto"/>
+              <w:right w:val="single" w:sz="4" w:space="0" w:color="auto"/>
+            </w:tcBorders>
+            <w:shd w:val="clear" w:color="auto" w:fill="auto"/>
+            <w:vAlign w:val="center"/>
+          </w:tcPr>
+          <w:p>
+            <w:pPr>
+              <w:pStyle w:val="Table"/>
+            </w:pPr>
+          </w:p>
+        </w:tc>
+        <w:tc>
+          <w:tcPr>
+            <w:tcW w:w="1662" w:type="dxa"/>
+            <w:tcBorders>
+              <w:top w:val="single" w:sz="2" w:space="0" w:color="auto"/>
+              <w:left w:val="nil"/>
+              <w:bottom w:val="single" w:sz="2" w:space="0" w:color="auto"/>
+              <w:right w:val="single" w:sz="2" w:space="0" w:color="auto"/>
+            </w:tcBorders>
+            <w:vAlign w:val="center"/>
+          </w:tcPr>
+          <w:p>
+            <w:pPr>
+              <w:pStyle w:val="Table"/>
+            </w:pPr>
+          </w:p>
+        </w:tc>
+      </w:tr>
+    </w:tbl>
+    <w:p>
+      <w:pPr>
+        <w:spacing w:line="360" w:lineRule="auto"/>
+        <w:ind w:left="511"/>
+        <w:rPr>
+          <w:rFonts w:ascii="Times New Roman" w:hAnsi="Times New Roman"/>
+          <w:b/>
+          <w:sz w:val="26"/>
+          <w:szCs w:val="26"/>
+        </w:rPr>
+      </w:pPr>
+    </w:p>
+    <w:p>
+      <w:pPr>
+        <w:pStyle w:val="ListParagraph"/>
+        <w:numPr>
+          <w:ilvl w:val="0"/>
+          <w:numId w:val="2"/>
+        </w:numPr>
+        <w:spacing w:line="360" w:lineRule="auto"/>
+        <w:rPr>
+          <w:rFonts w:ascii="Times New Roman" w:hAnsi="Times New Roman"/>
+          <w:b/>
+          <w:sz w:val="26"/>
+          <w:szCs w:val="26"/>
+        </w:rPr>
+      </w:pPr>
+      <w:r>
+        <w:rPr>
+          <w:rFonts w:ascii="Times New Roman" w:hAnsi="Times New Roman"/>
+          <w:b/>
+          <w:sz w:val="26"/>
+          <w:szCs w:val="26"/>
+        </w:rPr>
+        <w:t>Sơ đồ.</w:t>
+      </w:r>
+    </w:p>
+    <w:p>
+      <w:pPr>
+        <w:pStyle w:val="ListParagraph"/>
+        <w:numPr>
+          <w:ilvl w:val="0"/>
+          <w:numId w:val="2"/>
+        </w:numPr>
+        <w:spacing w:line="360" w:lineRule="auto"/>
+        <w:rPr>
+          <w:rFonts w:ascii="Times New Roman" w:hAnsi="Times New Roman"/>
+          <w:b/>
+          <w:sz w:val="26"/>
+          <w:szCs w:val="26"/>
+        </w:rPr>
+      </w:pPr>
+      <w:r>
+        <w:rPr>
+          <w:rFonts w:ascii="Times New Roman" w:hAnsi="Times New Roman"/>
+          <w:b/>
+          <w:sz w:val="26"/>
+          <w:szCs w:val="26"/>
+        </w:rPr>
+        <w:t>Các luồng dữ liệu.</w:t>
+      </w:r>
+    </w:p>
+    <w:p>
+      <w:pPr>
+        <w:pStyle w:val="ListParagraph"/>
+        <w:numPr>
+          <w:ilvl w:val="0"/>
+          <w:numId w:val="2"/>
+        </w:numPr>
+        <w:spacing w:line="360" w:lineRule="auto"/>
+        <w:rPr>
+          <w:rFonts w:ascii="Times New Roman" w:hAnsi="Times New Roman"/>
+          <w:b/>
+          <w:sz w:val="26"/>
+          <w:szCs w:val="26"/>
+        </w:rPr>
+      </w:pPr>
+      <w:r>
+        <w:rPr>
+          <w:rFonts w:ascii="Times New Roman" w:hAnsi="Times New Roman"/>
+          <w:b/>
+          <w:sz w:val="26"/>
+          <w:szCs w:val="26"/>
+        </w:rPr>
+        <w:t>Thuật toán.</w:t>
+      </w:r>
+    </w:p>
+    <w:p>
+      <w:pPr>
+        <w:spacing w:line="360" w:lineRule="auto"/>
+        <w:ind w:left="528"/>
+        <w:rPr>
+          <w:rFonts w:ascii="Times New Roman" w:hAnsi="Times New Roman"/>
+          <w:b/>
+          <w:sz w:val="26"/>
+          <w:szCs w:val="26"/>
+        </w:rPr>
+      </w:pPr>
+    </w:p>
+    <w:p>
+      <w:pPr>
+        <w:pStyle w:val="ListParagraph"/>
+        <w:numPr>
+          <w:ilvl w:val="3"/>
+          <w:numId w:val="1"/>
+        </w:numPr>
+        <w:spacing w:line="360" w:lineRule="auto"/>
+        <w:rPr>
+          <w:rFonts w:ascii="Times New Roman" w:hAnsi="Times New Roman"/>
+          <w:b/>
+          <w:sz w:val="26"/>
+          <w:szCs w:val="26"/>
+        </w:rPr>
+      </w:pPr>
+      <w:r>
+        <w:rPr>
+          <w:rFonts w:ascii="Times New Roman" w:hAnsi="Times New Roman"/>
+          <w:b/>
+          <w:sz w:val="26"/>
+          <w:szCs w:val="26"/>
+        </w:rPr>
+        <w:t>Báo cáo phiếu gửi/rút tiền tháng.</w:t>
+      </w:r>
+    </w:p>
+    <w:p>
+      <w:pPr>
+        <w:pStyle w:val="ListParagraph"/>
+        <w:numPr>
+          <w:ilvl w:val="0"/>
+          <w:numId w:val="2"/>
+        </w:numPr>
+        <w:spacing w:line="360" w:lineRule="auto"/>
+        <w:rPr>
+          <w:rFonts w:ascii="Times New Roman" w:hAnsi="Times New Roman"/>
+          <w:b/>
+          <w:sz w:val="26"/>
+          <w:szCs w:val="26"/>
+        </w:rPr>
+      </w:pPr>
+      <w:r>
+        <w:rPr>
+          <w:rFonts w:ascii="Times New Roman" w:hAnsi="Times New Roman"/>
+          <w:b/>
+          <w:sz w:val="26"/>
+          <w:szCs w:val="26"/>
+        </w:rPr>
+        <w:t>Biểu mẫu.</w:t>
+      </w:r>
+    </w:p>
+    <w:tbl>
+      <w:tblPr>
+        <w:tblW w:w="7408" w:type="dxa"/>
+        <w:jc w:val="center"/>
+        <w:tblBorders>
+          <w:top w:val="single" w:sz="12" w:space="0" w:color="auto"/>
+          <w:left w:val="single" w:sz="12" w:space="0" w:color="auto"/>
+          <w:bottom w:val="single" w:sz="12" w:space="0" w:color="auto"/>
+          <w:right w:val="single" w:sz="12" w:space="0" w:color="auto"/>
+        </w:tblBorders>
+        <w:tblLayout w:type="fixed"/>
+        <w:tblLook w:val="01E0" w:firstRow="1" w:lastRow="1" w:firstColumn="1" w:lastColumn="1" w:noHBand="0" w:noVBand="0"/>
+      </w:tblPr>
+      <w:tblGrid>
+        <w:gridCol w:w="682"/>
+        <w:gridCol w:w="307"/>
+        <w:gridCol w:w="1199"/>
+        <w:gridCol w:w="1637"/>
+        <w:gridCol w:w="1726"/>
+        <w:gridCol w:w="1857"/>
+      </w:tblGrid>
+      <w:tr>
+        <w:trPr>
+          <w:trHeight w:val="264"/>
+          <w:jc w:val="center"/>
+        </w:trPr>
+        <w:tc>
+          <w:tcPr>
+            <w:tcW w:w="989" w:type="dxa"/>
+            <w:gridSpan w:val="2"/>
+            <w:tcBorders>
+              <w:top w:val="single" w:sz="2" w:space="0" w:color="auto"/>
+              <w:left w:val="single" w:sz="2" w:space="0" w:color="auto"/>
+              <w:bottom w:val="single" w:sz="2" w:space="0" w:color="auto"/>
+              <w:right w:val="single" w:sz="2" w:space="0" w:color="auto"/>
+            </w:tcBorders>
+          </w:tcPr>
+          <w:p>
+            <w:pPr>
+              <w:pStyle w:val="HeaderTable"/>
+            </w:pPr>
+            <w:r>
+              <w:t>BM4</w:t>
+            </w:r>
+            <w:r>
+              <w:t>.2</w:t>
+            </w:r>
+          </w:p>
+        </w:tc>
+        <w:tc>
+          <w:tcPr>
+            <w:tcW w:w="6419" w:type="dxa"/>
+            <w:gridSpan w:val="4"/>
+            <w:tcBorders>
+              <w:top w:val="single" w:sz="2" w:space="0" w:color="auto"/>
+              <w:left w:val="single" w:sz="2" w:space="0" w:color="auto"/>
+              <w:bottom w:val="single" w:sz="2" w:space="0" w:color="auto"/>
+              <w:right w:val="single" w:sz="2" w:space="0" w:color="auto"/>
+            </w:tcBorders>
+          </w:tcPr>
+          <w:p>
+            <w:pPr>
+              <w:pStyle w:val="HeaderTable"/>
+              <w:rPr>
+                <w:lang w:val="vi-VN"/>
+              </w:rPr>
+            </w:pPr>
+            <w:r>
+              <w:rPr>
+                <w:lang w:val="vi-VN"/>
+              </w:rPr>
+              <w:t xml:space="preserve">Báo Cáo </w:t>
+            </w:r>
+            <w:r>
+              <w:t>Phiếu Gởi</w:t>
+            </w:r>
+            <w:r>
+              <w:rPr>
+                <w:lang w:val="vi-VN"/>
+              </w:rPr>
+              <w:t>/</w:t>
+            </w:r>
+            <w:r>
+              <w:t xml:space="preserve">Rút Tiền </w:t>
+            </w:r>
+            <w:r>
+              <w:rPr>
+                <w:lang w:val="vi-VN"/>
+              </w:rPr>
+              <w:t>Tháng</w:t>
+            </w:r>
+          </w:p>
+        </w:tc>
+      </w:tr>
+      <w:tr>
+        <w:trPr>
+          <w:cantSplit/>
+          <w:trHeight w:val="230"/>
+          <w:jc w:val="center"/>
+        </w:trPr>
+        <w:tc>
+          <w:tcPr>
+            <w:tcW w:w="3825" w:type="dxa"/>
+            <w:gridSpan w:val="4"/>
+            <w:tcBorders>
+              <w:top w:val="nil"/>
+              <w:left w:val="single" w:sz="2" w:space="0" w:color="auto"/>
+              <w:bottom w:val="single" w:sz="2" w:space="0" w:color="auto"/>
+              <w:right w:val="single" w:sz="2" w:space="0" w:color="auto"/>
+            </w:tcBorders>
+            <w:vAlign w:val="center"/>
+          </w:tcPr>
+          <w:p>
+            <w:pPr>
+              <w:pStyle w:val="LeftTable"/>
+              <w:tabs>
+                <w:tab w:val="right" w:leader="dot" w:pos="3326"/>
+              </w:tabs>
+            </w:pPr>
+            <w:r>
+              <w:rPr>
+                <w:lang w:val="vi-VN"/>
+              </w:rPr>
+              <w:t>Loại tiết kiệm</w:t>
+            </w:r>
+            <w:r>
+              <w:t>:</w:t>
+            </w:r>
+            <w:r>
+              <w:tab/>
+            </w:r>
+          </w:p>
+        </w:tc>
+        <w:tc>
+          <w:tcPr>
+            <w:tcW w:w="3583" w:type="dxa"/>
+            <w:gridSpan w:val="2"/>
+            <w:tcBorders>
+              <w:top w:val="nil"/>
+              <w:left w:val="single" w:sz="2" w:space="0" w:color="auto"/>
+              <w:bottom w:val="single" w:sz="2" w:space="0" w:color="auto"/>
+              <w:right w:val="single" w:sz="2" w:space="0" w:color="auto"/>
+            </w:tcBorders>
+            <w:vAlign w:val="center"/>
+          </w:tcPr>
+          <w:p>
+            <w:pPr>
+              <w:pStyle w:val="LeftTable"/>
+              <w:tabs>
+                <w:tab w:val="right" w:leader="dot" w:pos="3326"/>
+              </w:tabs>
+            </w:pPr>
+            <w:r>
+              <w:rPr>
+                <w:lang w:val="vi-VN"/>
+              </w:rPr>
+              <w:t>Tháng</w:t>
+            </w:r>
+            <w:r>
+              <w:t>:</w:t>
+            </w:r>
+            <w:r>
+              <w:tab/>
+            </w:r>
+          </w:p>
+        </w:tc>
+      </w:tr>
+      <w:tr>
+        <w:trPr>
+          <w:cantSplit/>
+          <w:trHeight w:val="230"/>
+          <w:jc w:val="center"/>
+        </w:trPr>
+        <w:tc>
+          <w:tcPr>
+            <w:tcW w:w="682" w:type="dxa"/>
+            <w:tcBorders>
+              <w:top w:val="single" w:sz="2" w:space="0" w:color="auto"/>
+              <w:left w:val="single" w:sz="2" w:space="0" w:color="auto"/>
+              <w:bottom w:val="single" w:sz="2" w:space="0" w:color="auto"/>
+              <w:right w:val="single" w:sz="4" w:space="0" w:color="auto"/>
+            </w:tcBorders>
+            <w:vAlign w:val="center"/>
+          </w:tcPr>
+          <w:p>
+            <w:pPr>
+              <w:pStyle w:val="HeaderTable"/>
+            </w:pPr>
+            <w:r>
+              <w:t>STT</w:t>
+            </w:r>
+          </w:p>
+        </w:tc>
+        <w:tc>
+          <w:tcPr>
+            <w:tcW w:w="1506" w:type="dxa"/>
+            <w:gridSpan w:val="2"/>
+            <w:tcBorders>
+              <w:top w:val="single" w:sz="4" w:space="0" w:color="auto"/>
+              <w:left w:val="single" w:sz="4" w:space="0" w:color="auto"/>
+              <w:bottom w:val="single" w:sz="4" w:space="0" w:color="auto"/>
+              <w:right w:val="single" w:sz="4" w:space="0" w:color="auto"/>
+            </w:tcBorders>
+            <w:shd w:val="clear" w:color="auto" w:fill="auto"/>
+            <w:vAlign w:val="center"/>
+          </w:tcPr>
+          <w:p>
+            <w:pPr>
+              <w:pStyle w:val="HeaderTable"/>
+              <w:rPr>
+                <w:lang w:val="vi-VN"/>
+              </w:rPr>
+            </w:pPr>
+            <w:r>
+              <w:rPr>
+                <w:lang w:val="vi-VN"/>
+              </w:rPr>
+              <w:t>Ngày</w:t>
+            </w:r>
+          </w:p>
+        </w:tc>
+        <w:tc>
+          <w:tcPr>
+            <w:tcW w:w="1637" w:type="dxa"/>
+            <w:tcBorders>
+              <w:top w:val="single" w:sz="4" w:space="0" w:color="auto"/>
+              <w:left w:val="single" w:sz="2" w:space="0" w:color="auto"/>
+              <w:bottom w:val="single" w:sz="4" w:space="0" w:color="auto"/>
+              <w:right w:val="single" w:sz="4" w:space="0" w:color="auto"/>
+            </w:tcBorders>
+            <w:shd w:val="clear" w:color="auto" w:fill="auto"/>
+            <w:vAlign w:val="center"/>
+          </w:tcPr>
+          <w:p>
+            <w:pPr>
+              <w:pStyle w:val="HeaderTable"/>
+            </w:pPr>
+            <w:r>
+              <w:t>Số Phiểu Gởi Tiền</w:t>
+            </w:r>
+          </w:p>
+        </w:tc>
+        <w:tc>
+          <w:tcPr>
+            <w:tcW w:w="1726" w:type="dxa"/>
+            <w:tcBorders>
+              <w:top w:val="single" w:sz="4" w:space="0" w:color="auto"/>
+              <w:left w:val="single" w:sz="4" w:space="0" w:color="auto"/>
+              <w:bottom w:val="single" w:sz="4" w:space="0" w:color="auto"/>
+              <w:right w:val="single" w:sz="2" w:space="0" w:color="auto"/>
+            </w:tcBorders>
+            <w:shd w:val="clear" w:color="auto" w:fill="auto"/>
+            <w:vAlign w:val="center"/>
+          </w:tcPr>
+          <w:p>
+            <w:pPr>
+              <w:pStyle w:val="HeaderTable"/>
+            </w:pPr>
+            <w:r>
+              <w:t>Số Phiếu Rút Tiền</w:t>
+            </w:r>
+          </w:p>
+        </w:tc>
+        <w:tc>
+          <w:tcPr>
+            <w:tcW w:w="1857" w:type="dxa"/>
+            <w:tcBorders>
+              <w:top w:val="single" w:sz="4" w:space="0" w:color="auto"/>
+              <w:left w:val="single" w:sz="4" w:space="0" w:color="auto"/>
+              <w:bottom w:val="single" w:sz="4" w:space="0" w:color="auto"/>
+              <w:right w:val="single" w:sz="4" w:space="0" w:color="auto"/>
+            </w:tcBorders>
+            <w:shd w:val="clear" w:color="auto" w:fill="auto"/>
+            <w:vAlign w:val="center"/>
+          </w:tcPr>
+          <w:p>
+            <w:pPr>
+              <w:pStyle w:val="HeaderTable"/>
+              <w:rPr>
+                <w:lang w:val="vi-VN"/>
+              </w:rPr>
+            </w:pPr>
+            <w:r>
+              <w:rPr>
+                <w:lang w:val="vi-VN"/>
+              </w:rPr>
+              <w:t>Chênh Lệch</w:t>
+            </w:r>
+          </w:p>
+        </w:tc>
+      </w:tr>
+      <w:tr>
+        <w:trPr>
+          <w:cantSplit/>
+          <w:trHeight w:val="230"/>
+          <w:jc w:val="center"/>
+        </w:trPr>
+        <w:tc>
+          <w:tcPr>
+            <w:tcW w:w="682" w:type="dxa"/>
+            <w:tcBorders>
+              <w:top w:val="single" w:sz="2" w:space="0" w:color="auto"/>
+              <w:left w:val="single" w:sz="2" w:space="0" w:color="auto"/>
+              <w:bottom w:val="single" w:sz="2" w:space="0" w:color="auto"/>
+              <w:right w:val="single" w:sz="4" w:space="0" w:color="auto"/>
+            </w:tcBorders>
+            <w:vAlign w:val="center"/>
+          </w:tcPr>
+          <w:p>
+            <w:pPr>
+              <w:pStyle w:val="Table"/>
+            </w:pPr>
+            <w:r>
+              <w:t>1</w:t>
+            </w:r>
+          </w:p>
+        </w:tc>
+        <w:tc>
+          <w:tcPr>
+            <w:tcW w:w="1506" w:type="dxa"/>
+            <w:gridSpan w:val="2"/>
+            <w:tcBorders>
+              <w:top w:val="single" w:sz="4" w:space="0" w:color="auto"/>
+              <w:left w:val="single" w:sz="4" w:space="0" w:color="auto"/>
+              <w:bottom w:val="single" w:sz="4" w:space="0" w:color="auto"/>
+              <w:right w:val="single" w:sz="4" w:space="0" w:color="auto"/>
+            </w:tcBorders>
+            <w:shd w:val="clear" w:color="auto" w:fill="auto"/>
+            <w:vAlign w:val="center"/>
+          </w:tcPr>
+          <w:p>
+            <w:pPr>
+              <w:pStyle w:val="Table"/>
+            </w:pPr>
+          </w:p>
+        </w:tc>
+        <w:tc>
+          <w:tcPr>
+            <w:tcW w:w="1637" w:type="dxa"/>
+            <w:tcBorders>
+              <w:top w:val="single" w:sz="4" w:space="0" w:color="auto"/>
+              <w:left w:val="single" w:sz="2" w:space="0" w:color="auto"/>
+              <w:bottom w:val="single" w:sz="4" w:space="0" w:color="auto"/>
+              <w:right w:val="single" w:sz="4" w:space="0" w:color="auto"/>
+            </w:tcBorders>
+            <w:shd w:val="clear" w:color="auto" w:fill="auto"/>
+            <w:vAlign w:val="center"/>
+          </w:tcPr>
+          <w:p>
+            <w:pPr>
+              <w:pStyle w:val="Table"/>
+            </w:pPr>
+          </w:p>
+        </w:tc>
+        <w:tc>
+          <w:tcPr>
+            <w:tcW w:w="1726" w:type="dxa"/>
+            <w:tcBorders>
+              <w:top w:val="single" w:sz="4" w:space="0" w:color="auto"/>
+              <w:left w:val="single" w:sz="4" w:space="0" w:color="auto"/>
+              <w:bottom w:val="single" w:sz="4" w:space="0" w:color="auto"/>
+              <w:right w:val="single" w:sz="2" w:space="0" w:color="auto"/>
+            </w:tcBorders>
+            <w:shd w:val="clear" w:color="auto" w:fill="auto"/>
+            <w:vAlign w:val="center"/>
+          </w:tcPr>
+          <w:p>
+            <w:pPr>
+              <w:pStyle w:val="Table"/>
+            </w:pPr>
+          </w:p>
+        </w:tc>
+        <w:tc>
+          <w:tcPr>
+            <w:tcW w:w="1857" w:type="dxa"/>
+            <w:tcBorders>
+              <w:top w:val="single" w:sz="4" w:space="0" w:color="auto"/>
+              <w:left w:val="single" w:sz="4" w:space="0" w:color="auto"/>
+              <w:bottom w:val="single" w:sz="4" w:space="0" w:color="auto"/>
+              <w:right w:val="single" w:sz="4" w:space="0" w:color="auto"/>
+            </w:tcBorders>
+            <w:shd w:val="clear" w:color="auto" w:fill="auto"/>
+            <w:vAlign w:val="center"/>
+          </w:tcPr>
+          <w:p>
+            <w:pPr>
+              <w:pStyle w:val="Table"/>
+            </w:pPr>
+          </w:p>
+        </w:tc>
+      </w:tr>
+      <w:tr>
+        <w:trPr>
+          <w:cantSplit/>
+          <w:trHeight w:val="230"/>
+          <w:jc w:val="center"/>
+        </w:trPr>
+        <w:tc>
+          <w:tcPr>
+            <w:tcW w:w="682" w:type="dxa"/>
+            <w:tcBorders>
+              <w:top w:val="single" w:sz="2" w:space="0" w:color="auto"/>
+              <w:left w:val="single" w:sz="2" w:space="0" w:color="auto"/>
+              <w:bottom w:val="single" w:sz="2" w:space="0" w:color="auto"/>
+              <w:right w:val="single" w:sz="4" w:space="0" w:color="auto"/>
+            </w:tcBorders>
+            <w:vAlign w:val="center"/>
+          </w:tcPr>
+          <w:p>
+            <w:pPr>
+              <w:pStyle w:val="Table"/>
+            </w:pPr>
+            <w:r>
+              <w:t>2</w:t>
+            </w:r>
+          </w:p>
+        </w:tc>
+        <w:tc>
+          <w:tcPr>
+            <w:tcW w:w="1506" w:type="dxa"/>
+            <w:gridSpan w:val="2"/>
+            <w:tcBorders>
+              <w:top w:val="single" w:sz="4" w:space="0" w:color="auto"/>
+              <w:left w:val="single" w:sz="4" w:space="0" w:color="auto"/>
+              <w:bottom w:val="single" w:sz="4" w:space="0" w:color="auto"/>
+              <w:right w:val="single" w:sz="4" w:space="0" w:color="auto"/>
+            </w:tcBorders>
+            <w:shd w:val="clear" w:color="auto" w:fill="auto"/>
+            <w:vAlign w:val="center"/>
+          </w:tcPr>
+          <w:p>
+            <w:pPr>
+              <w:pStyle w:val="Table"/>
+            </w:pPr>
+          </w:p>
+        </w:tc>
+        <w:tc>
+          <w:tcPr>
+            <w:tcW w:w="1637" w:type="dxa"/>
+            <w:tcBorders>
+              <w:top w:val="single" w:sz="4" w:space="0" w:color="auto"/>
+              <w:left w:val="single" w:sz="2" w:space="0" w:color="auto"/>
+              <w:bottom w:val="single" w:sz="4" w:space="0" w:color="auto"/>
+              <w:right w:val="single" w:sz="4" w:space="0" w:color="auto"/>
+            </w:tcBorders>
+            <w:shd w:val="clear" w:color="auto" w:fill="auto"/>
+            <w:vAlign w:val="center"/>
+          </w:tcPr>
+          <w:p>
+            <w:pPr>
+              <w:pStyle w:val="Table"/>
+            </w:pPr>
+          </w:p>
+        </w:tc>
+        <w:tc>
+          <w:tcPr>
+            <w:tcW w:w="1726" w:type="dxa"/>
+            <w:tcBorders>
+              <w:top w:val="single" w:sz="4" w:space="0" w:color="auto"/>
+              <w:left w:val="single" w:sz="4" w:space="0" w:color="auto"/>
+              <w:bottom w:val="single" w:sz="4" w:space="0" w:color="auto"/>
+              <w:right w:val="single" w:sz="2" w:space="0" w:color="auto"/>
+            </w:tcBorders>
+            <w:shd w:val="clear" w:color="auto" w:fill="auto"/>
+            <w:vAlign w:val="center"/>
+          </w:tcPr>
+          <w:p>
+            <w:pPr>
+              <w:pStyle w:val="Table"/>
+            </w:pPr>
+          </w:p>
+        </w:tc>
+        <w:tc>
+          <w:tcPr>
+            <w:tcW w:w="1857" w:type="dxa"/>
+            <w:tcBorders>
+              <w:top w:val="single" w:sz="4" w:space="0" w:color="auto"/>
+              <w:left w:val="single" w:sz="4" w:space="0" w:color="auto"/>
+              <w:bottom w:val="single" w:sz="4" w:space="0" w:color="auto"/>
+              <w:right w:val="single" w:sz="4" w:space="0" w:color="auto"/>
+            </w:tcBorders>
+            <w:shd w:val="clear" w:color="auto" w:fill="auto"/>
+            <w:vAlign w:val="center"/>
+          </w:tcPr>
+          <w:p>
+            <w:pPr>
+              <w:pStyle w:val="Table"/>
+            </w:pPr>
+          </w:p>
+        </w:tc>
+      </w:tr>
+    </w:tbl>
+    <w:p>
+      <w:pPr>
+        <w:pStyle w:val="ListParagraph"/>
+        <w:numPr>
+          <w:ilvl w:val="0"/>
+          <w:numId w:val="2"/>
+        </w:numPr>
+        <w:spacing w:line="360" w:lineRule="auto"/>
+        <w:rPr>
+          <w:rFonts w:ascii="Times New Roman" w:hAnsi="Times New Roman"/>
+          <w:b/>
+          <w:sz w:val="26"/>
+          <w:szCs w:val="26"/>
+        </w:rPr>
+      </w:pPr>
+      <w:r>
+        <w:rPr>
+          <w:rFonts w:ascii="Times New Roman" w:hAnsi="Times New Roman"/>
+          <w:b/>
+          <w:sz w:val="26"/>
+          <w:szCs w:val="26"/>
+        </w:rPr>
+        <w:t>Sơ đồ.</w:t>
+      </w:r>
+    </w:p>
+    <w:p>
+      <w:pPr>
+        <w:pStyle w:val="ListParagraph"/>
+        <w:numPr>
+          <w:ilvl w:val="0"/>
+          <w:numId w:val="2"/>
+        </w:numPr>
+        <w:spacing w:line="360" w:lineRule="auto"/>
+        <w:rPr>
+          <w:rFonts w:ascii="Times New Roman" w:hAnsi="Times New Roman"/>
+          <w:b/>
+          <w:sz w:val="26"/>
+          <w:szCs w:val="26"/>
+        </w:rPr>
+      </w:pPr>
+      <w:r>
+        <w:rPr>
+          <w:rFonts w:ascii="Times New Roman" w:hAnsi="Times New Roman"/>
+          <w:b/>
+          <w:sz w:val="26"/>
+          <w:szCs w:val="26"/>
+        </w:rPr>
+        <w:t>Các luồng dữ liệu.</w:t>
+      </w:r>
+    </w:p>
+    <w:p>
+      <w:pPr>
+        <w:pStyle w:val="ListParagraph"/>
+        <w:numPr>
+          <w:ilvl w:val="0"/>
+          <w:numId w:val="2"/>
+        </w:numPr>
+        <w:spacing w:line="360" w:lineRule="auto"/>
+        <w:rPr>
+          <w:rFonts w:ascii="Times New Roman" w:hAnsi="Times New Roman"/>
+          <w:b/>
+          <w:sz w:val="26"/>
+          <w:szCs w:val="26"/>
+        </w:rPr>
+      </w:pPr>
+      <w:r>
+        <w:rPr>
+          <w:rFonts w:ascii="Times New Roman" w:hAnsi="Times New Roman"/>
+          <w:b/>
+          <w:sz w:val="26"/>
+          <w:szCs w:val="26"/>
+        </w:rPr>
+        <w:t>Thuật toán.</w:t>
+      </w:r>
+    </w:p>
+    <w:p>
+      <w:pPr>
+        <w:spacing w:line="360" w:lineRule="auto"/>
+        <w:ind w:left="471"/>
+        <w:rPr>
+          <w:rFonts w:ascii="Times New Roman" w:hAnsi="Times New Roman"/>
+          <w:b/>
+          <w:sz w:val="26"/>
+          <w:szCs w:val="26"/>
+        </w:rPr>
+      </w:pPr>
+    </w:p>
+    <w:p>
+      <w:pPr>
+        <w:pStyle w:val="ListParagraph"/>
+        <w:numPr>
+          <w:ilvl w:val="2"/>
+          <w:numId w:val="1"/>
+        </w:numPr>
+        <w:spacing w:line="360" w:lineRule="auto"/>
+        <w:rPr>
+          <w:rFonts w:ascii="Times New Roman" w:hAnsi="Times New Roman"/>
+          <w:b/>
+          <w:sz w:val="26"/>
+          <w:szCs w:val="26"/>
+        </w:rPr>
+      </w:pPr>
+      <w:r>
+        <w:rPr>
+          <w:rFonts w:ascii="Times New Roman" w:hAnsi="Times New Roman"/>
+          <w:b/>
+          <w:sz w:val="26"/>
+          <w:szCs w:val="26"/>
+        </w:rPr>
+        <w:t xml:space="preserve">Yêu cầu </w:t>
+      </w:r>
+      <w:r>
+        <w:rPr>
+          <w:rFonts w:ascii="Times New Roman" w:hAnsi="Times New Roman"/>
+          <w:b/>
+          <w:sz w:val="26"/>
+          <w:szCs w:val="26"/>
+        </w:rPr>
+        <w:t>cập nhật thông tin phiếu gửi tiền</w:t>
+      </w:r>
+      <w:r>
+        <w:rPr>
+          <w:rFonts w:ascii="Times New Roman" w:hAnsi="Times New Roman"/>
+          <w:b/>
+          <w:sz w:val="26"/>
+          <w:szCs w:val="26"/>
+        </w:rPr>
+        <w:t>.</w:t>
+      </w:r>
+    </w:p>
+    <w:p>
+      <w:pPr>
+        <w:pStyle w:val="ListParagraph"/>
+        <w:numPr>
+          <w:ilvl w:val="0"/>
+          <w:numId w:val="2"/>
+        </w:numPr>
+        <w:spacing w:line="360" w:lineRule="auto"/>
+        <w:rPr>
+          <w:rFonts w:ascii="Times New Roman" w:hAnsi="Times New Roman"/>
+          <w:b/>
+          <w:sz w:val="26"/>
+          <w:szCs w:val="26"/>
+        </w:rPr>
+      </w:pPr>
+      <w:r>
+        <w:rPr>
+          <w:rFonts w:ascii="Times New Roman" w:hAnsi="Times New Roman"/>
+          <w:b/>
+          <w:sz w:val="26"/>
+          <w:szCs w:val="26"/>
+        </w:rPr>
+        <w:t>Qui định.</w:t>
+      </w:r>
+    </w:p>
+    <w:p>
+      <w:pPr>
+        <w:pStyle w:val="Rule"/>
+      </w:pPr>
+      <w:r>
+        <w:rPr>
+          <w:lang w:val="vi-VN"/>
+        </w:rPr>
+        <w:t>QĐ</w:t>
+      </w:r>
+      <w:r>
+        <w:t>5</w:t>
+      </w:r>
+      <w:r>
+        <w:rPr>
+          <w:lang w:val="vi-VN"/>
+        </w:rPr>
+        <w:t xml:space="preserve">: </w:t>
+      </w:r>
+      <w:r>
+        <w:t>Khi vượt quá ngày đáo hạn mà phiếu gửi tiền vẫn không được rút, thì phiếu gửi tiền sẽ được xử lý theo loại tái tục mà khách hàng đã chọn:</w:t>
+      </w:r>
+    </w:p>
+    <w:p>
+      <w:pPr>
+        <w:pStyle w:val="Rule"/>
+      </w:pPr>
+      <w:r>
+        <w:t>+ Tái tục gốc: Số tiền lãi sẽ được cộng vào số dư của tài khoản khách hàng, còn số tiền gốc sẽ được tái tục vào một phiếu gởi tiền mới cùng loại tiết kiệm.</w:t>
+      </w:r>
+    </w:p>
+    <w:p>
+      <w:pPr>
+        <w:pStyle w:val="Rule"/>
+      </w:pPr>
+      <w:r>
+        <w:t>+ Tái tục toàn bộ gốc và lãi: Cả số tiền gốc và tiền lãi sẽ được tái tục vào một phiếu gởi tiền mới cùng loại tiết kiệm.</w:t>
+      </w:r>
+    </w:p>
+    <w:p>
+      <w:pPr>
+        <w:pStyle w:val="Rule"/>
+      </w:pPr>
+      <w:r>
+        <w:t>+ Không tái tục: Số tiền gốc và tiền lãi sẽ được cộng vào số dư của tài khoản khách hàng.</w:t>
+      </w:r>
+    </w:p>
+    <w:p>
+      <w:pPr>
+        <w:spacing w:line="360" w:lineRule="auto"/>
+        <w:ind w:left="511"/>
+        <w:rPr>
+          <w:rFonts w:ascii="Times New Roman" w:hAnsi="Times New Roman"/>
+          <w:b/>
+          <w:sz w:val="26"/>
+          <w:szCs w:val="26"/>
+        </w:rPr>
+      </w:pPr>
+    </w:p>
+    <w:p>
+      <w:pPr>
+        <w:pStyle w:val="ListParagraph"/>
+        <w:numPr>
+          <w:ilvl w:val="0"/>
+          <w:numId w:val="2"/>
+        </w:numPr>
+        <w:spacing w:line="360" w:lineRule="auto"/>
+        <w:rPr>
+          <w:rFonts w:ascii="Times New Roman" w:hAnsi="Times New Roman"/>
+          <w:b/>
+          <w:sz w:val="26"/>
+          <w:szCs w:val="26"/>
+        </w:rPr>
+      </w:pPr>
+      <w:r>
+        <w:rPr>
+          <w:rFonts w:ascii="Times New Roman" w:hAnsi="Times New Roman"/>
+          <w:b/>
+          <w:sz w:val="26"/>
+          <w:szCs w:val="26"/>
+        </w:rPr>
+        <w:t>Sơ đồ.</w:t>
+      </w:r>
+    </w:p>
+    <w:p>
+      <w:pPr>
+        <w:pStyle w:val="ListParagraph"/>
+        <w:numPr>
+          <w:ilvl w:val="0"/>
+          <w:numId w:val="2"/>
+        </w:numPr>
+        <w:spacing w:line="360" w:lineRule="auto"/>
+        <w:rPr>
+          <w:rFonts w:ascii="Times New Roman" w:hAnsi="Times New Roman"/>
+          <w:b/>
+          <w:sz w:val="26"/>
+          <w:szCs w:val="26"/>
+        </w:rPr>
+      </w:pPr>
+      <w:r>
+        <w:rPr>
+          <w:rFonts w:ascii="Times New Roman" w:hAnsi="Times New Roman"/>
+          <w:b/>
+          <w:sz w:val="26"/>
+          <w:szCs w:val="26"/>
+        </w:rPr>
+        <w:t>Các luồng dữ liệu.</w:t>
+      </w:r>
+    </w:p>
+    <w:p>
+      <w:pPr>
+        <w:pStyle w:val="ListParagraph"/>
+        <w:numPr>
+          <w:ilvl w:val="0"/>
+          <w:numId w:val="2"/>
+        </w:numPr>
+        <w:spacing w:line="360" w:lineRule="auto"/>
+        <w:rPr>
+          <w:rFonts w:ascii="Times New Roman" w:hAnsi="Times New Roman"/>
+          <w:b/>
+          <w:sz w:val="26"/>
+          <w:szCs w:val="26"/>
+        </w:rPr>
+      </w:pPr>
+      <w:r>
+        <w:rPr>
+          <w:rFonts w:ascii="Times New Roman" w:hAnsi="Times New Roman"/>
+          <w:b/>
+          <w:sz w:val="26"/>
+          <w:szCs w:val="26"/>
+        </w:rPr>
+        <w:t>Thuật toán.</w:t>
+      </w:r>
+    </w:p>
+    <w:p>
+      <w:pPr>
+        <w:spacing w:line="360" w:lineRule="auto"/>
+        <w:rPr>
+          <w:rFonts w:ascii="Times New Roman" w:hAnsi="Times New Roman"/>
+          <w:b/>
+          <w:sz w:val="26"/>
+          <w:szCs w:val="26"/>
+        </w:rPr>
+      </w:pPr>
+    </w:p>
+    <w:p>
+      <w:pPr>
+        <w:pStyle w:val="ListParagraph"/>
+        <w:numPr>
+          <w:ilvl w:val="2"/>
+          <w:numId w:val="1"/>
+        </w:numPr>
+        <w:spacing w:line="360" w:lineRule="auto"/>
+        <w:rPr>
+          <w:rFonts w:ascii="Times New Roman" w:hAnsi="Times New Roman"/>
+          <w:b/>
+          <w:sz w:val="26"/>
+          <w:szCs w:val="26"/>
+        </w:rPr>
+      </w:pPr>
+      <w:r>
+        <w:rPr>
+          <w:rFonts w:ascii="Times New Roman" w:hAnsi="Times New Roman"/>
+          <w:b/>
+          <w:sz w:val="26"/>
+          <w:szCs w:val="26"/>
+        </w:rPr>
+        <w:t xml:space="preserve">Yêu cầu </w:t>
+      </w:r>
+      <w:r>
+        <w:rPr>
+          <w:rFonts w:ascii="Times New Roman" w:hAnsi="Times New Roman"/>
+          <w:b/>
+          <w:sz w:val="26"/>
+          <w:szCs w:val="26"/>
+        </w:rPr>
+        <w:t>thay đổi danh sách loại tiết kiệm</w:t>
+      </w:r>
+      <w:r>
+        <w:rPr>
+          <w:rFonts w:ascii="Times New Roman" w:hAnsi="Times New Roman"/>
+          <w:b/>
+          <w:sz w:val="26"/>
+          <w:szCs w:val="26"/>
+        </w:rPr>
+        <w:t>.</w:t>
+      </w:r>
+      <w:r>
+        <w:rPr>
+          <w:rFonts w:ascii="Times New Roman" w:hAnsi="Times New Roman"/>
+          <w:b/>
+          <w:sz w:val="26"/>
+          <w:szCs w:val="26"/>
+        </w:rPr>
+        <w:t xml:space="preserve"> </w:t>
+      </w:r>
+    </w:p>
+    <w:p>
+      <w:pPr>
+        <w:pStyle w:val="ListParagraph"/>
+        <w:numPr>
+          <w:ilvl w:val="0"/>
+          <w:numId w:val="2"/>
+        </w:numPr>
+        <w:spacing w:line="360" w:lineRule="auto"/>
+        <w:rPr>
+          <w:rFonts w:ascii="Times New Roman" w:hAnsi="Times New Roman"/>
+          <w:b/>
+          <w:sz w:val="26"/>
+          <w:szCs w:val="26"/>
+        </w:rPr>
+      </w:pPr>
+      <w:r>
+        <w:rPr>
+          <w:rFonts w:ascii="Times New Roman" w:hAnsi="Times New Roman"/>
+          <w:b/>
+          <w:sz w:val="26"/>
+          <w:szCs w:val="26"/>
+        </w:rPr>
+        <w:t>Sơ đồ.</w:t>
+      </w:r>
+    </w:p>
+    <w:p>
+      <w:pPr>
+        <w:pStyle w:val="ListParagraph"/>
+        <w:numPr>
+          <w:ilvl w:val="0"/>
+          <w:numId w:val="2"/>
+        </w:numPr>
+        <w:spacing w:line="360" w:lineRule="auto"/>
+        <w:rPr>
+          <w:rFonts w:ascii="Times New Roman" w:hAnsi="Times New Roman"/>
+          <w:b/>
+          <w:sz w:val="26"/>
+          <w:szCs w:val="26"/>
+        </w:rPr>
+      </w:pPr>
+      <w:r>
+        <w:rPr>
+          <w:rFonts w:ascii="Times New Roman" w:hAnsi="Times New Roman"/>
+          <w:b/>
+          <w:sz w:val="26"/>
+          <w:szCs w:val="26"/>
+        </w:rPr>
+        <w:t>Các luồng dữ liệu.</w:t>
+      </w:r>
+    </w:p>
+    <w:p>
+      <w:pPr>
+        <w:pStyle w:val="ListParagraph"/>
+        <w:numPr>
+          <w:ilvl w:val="0"/>
+          <w:numId w:val="2"/>
+        </w:numPr>
+        <w:spacing w:line="360" w:lineRule="auto"/>
+        <w:rPr>
+          <w:rFonts w:ascii="Times New Roman" w:hAnsi="Times New Roman"/>
+          <w:b/>
+          <w:sz w:val="26"/>
+          <w:szCs w:val="26"/>
+        </w:rPr>
+      </w:pPr>
+      <w:r>
+        <w:rPr>
+          <w:rFonts w:ascii="Times New Roman" w:hAnsi="Times New Roman"/>
+          <w:b/>
+          <w:sz w:val="26"/>
+          <w:szCs w:val="26"/>
+        </w:rPr>
+        <w:t>Thuật toán.</w:t>
+      </w:r>
+    </w:p>
+    <w:p>
+      <w:pPr>
+        <w:spacing w:line="360" w:lineRule="auto"/>
+        <w:ind w:left="471"/>
+        <w:rPr>
+          <w:rFonts w:ascii="Times New Roman" w:hAnsi="Times New Roman"/>
+          <w:b/>
+          <w:sz w:val="26"/>
+          <w:szCs w:val="26"/>
+        </w:rPr>
+      </w:pPr>
+    </w:p>
+    <w:p>
+      <w:pPr>
+        <w:pStyle w:val="ListParagraph"/>
+        <w:numPr>
+          <w:ilvl w:val="2"/>
+          <w:numId w:val="1"/>
+        </w:numPr>
+        <w:spacing w:line="360" w:lineRule="auto"/>
+        <w:rPr>
+          <w:rFonts w:ascii="Times New Roman" w:hAnsi="Times New Roman"/>
+          <w:b/>
+          <w:sz w:val="26"/>
+          <w:szCs w:val="26"/>
+        </w:rPr>
+      </w:pPr>
+      <w:r>
+        <w:rPr>
+          <w:rFonts w:ascii="Times New Roman" w:hAnsi="Times New Roman"/>
+          <w:b/>
+          <w:sz w:val="26"/>
+          <w:szCs w:val="26"/>
+        </w:rPr>
+        <w:t>Yêu cầu thay đổi</w:t>
+      </w:r>
+      <w:r>
+        <w:rPr>
+          <w:rFonts w:ascii="Times New Roman" w:hAnsi="Times New Roman"/>
+          <w:b/>
+          <w:sz w:val="26"/>
+          <w:szCs w:val="26"/>
+        </w:rPr>
+        <w:t xml:space="preserve"> tham số (Số tiền gử</w:t>
+      </w:r>
+      <w:r>
+        <w:rPr>
+          <w:rFonts w:ascii="Times New Roman" w:hAnsi="Times New Roman"/>
+          <w:b/>
+          <w:sz w:val="26"/>
+          <w:szCs w:val="26"/>
+        </w:rPr>
+        <w:t>i tối thiểu</w:t>
+      </w:r>
+      <w:r>
+        <w:rPr>
+          <w:rFonts w:ascii="Times New Roman" w:hAnsi="Times New Roman"/>
+          <w:b/>
+          <w:sz w:val="26"/>
+          <w:szCs w:val="26"/>
+        </w:rPr>
+        <w:t xml:space="preserve"> ban đầu, </w:t>
+      </w:r>
+      <w:r>
+        <w:rPr>
+          <w:rFonts w:ascii="Times New Roman" w:hAnsi="Times New Roman"/>
+          <w:b/>
+          <w:sz w:val="26"/>
+          <w:szCs w:val="26"/>
+        </w:rPr>
+        <w:t>số ngày tối thiểu để rút tiền của loại không kỳ hạn</w:t>
+      </w:r>
+      <w:r>
+        <w:rPr>
+          <w:rFonts w:ascii="Times New Roman" w:hAnsi="Times New Roman"/>
+          <w:b/>
+          <w:sz w:val="26"/>
+          <w:szCs w:val="26"/>
+        </w:rPr>
+        <w:t>).</w:t>
+      </w:r>
+    </w:p>
+    <w:p>
+      <w:pPr>
+        <w:pStyle w:val="ListParagraph"/>
+        <w:numPr>
+          <w:ilvl w:val="0"/>
+          <w:numId w:val="2"/>
+        </w:numPr>
+        <w:spacing w:line="360" w:lineRule="auto"/>
+        <w:rPr>
+          <w:rFonts w:ascii="Times New Roman" w:hAnsi="Times New Roman"/>
+          <w:b/>
+          <w:sz w:val="26"/>
+          <w:szCs w:val="26"/>
+        </w:rPr>
+      </w:pPr>
+      <w:r>
+        <w:rPr>
+          <w:rFonts w:ascii="Times New Roman" w:hAnsi="Times New Roman"/>
+          <w:b/>
+          <w:sz w:val="26"/>
+          <w:szCs w:val="26"/>
+        </w:rPr>
+        <w:t>Sơ đồ.</w:t>
+      </w:r>
+    </w:p>
+    <w:p>
+      <w:pPr>
+        <w:pStyle w:val="ListParagraph"/>
+        <w:numPr>
+          <w:ilvl w:val="0"/>
+          <w:numId w:val="2"/>
+        </w:numPr>
+        <w:spacing w:line="360" w:lineRule="auto"/>
+        <w:rPr>
+          <w:rFonts w:ascii="Times New Roman" w:hAnsi="Times New Roman"/>
+          <w:b/>
+          <w:sz w:val="26"/>
+          <w:szCs w:val="26"/>
+        </w:rPr>
+      </w:pPr>
+      <w:r>
+        <w:rPr>
+          <w:rFonts w:ascii="Times New Roman" w:hAnsi="Times New Roman"/>
+          <w:b/>
+          <w:sz w:val="26"/>
+          <w:szCs w:val="26"/>
+        </w:rPr>
+        <w:t>Các luồng dữ liệu.</w:t>
+      </w:r>
+    </w:p>
+    <w:p>
+      <w:pPr>
+        <w:pStyle w:val="ListParagraph"/>
+        <w:numPr>
+          <w:ilvl w:val="0"/>
+          <w:numId w:val="2"/>
+        </w:numPr>
+        <w:spacing w:line="360" w:lineRule="auto"/>
+        <w:rPr>
+          <w:rFonts w:ascii="Times New Roman" w:hAnsi="Times New Roman"/>
+          <w:b/>
+          <w:sz w:val="26"/>
+          <w:szCs w:val="26"/>
+        </w:rPr>
+      </w:pPr>
+      <w:r>
+        <w:rPr>
+          <w:rFonts w:ascii="Times New Roman" w:hAnsi="Times New Roman"/>
+          <w:b/>
+          <w:sz w:val="26"/>
+          <w:szCs w:val="26"/>
+        </w:rPr>
+        <w:t>Thuật toán.</w:t>
+      </w:r>
+    </w:p>
+    <w:p>
+      <w:pPr>
+        <w:spacing w:line="360" w:lineRule="auto"/>
+        <w:ind w:left="471"/>
+        <w:rPr>
+          <w:rFonts w:ascii="Times New Roman" w:hAnsi="Times New Roman"/>
+          <w:b/>
+          <w:sz w:val="26"/>
+          <w:szCs w:val="26"/>
+        </w:rPr>
+      </w:pPr>
+    </w:p>
+    <w:p>
+      <w:pPr>
+        <w:pStyle w:val="ListParagraph"/>
+        <w:numPr>
+          <w:ilvl w:val="2"/>
+          <w:numId w:val="1"/>
+        </w:numPr>
+        <w:spacing w:line="360" w:lineRule="auto"/>
+        <w:rPr>
+          <w:rFonts w:ascii="Times New Roman" w:hAnsi="Times New Roman"/>
+          <w:b/>
+          <w:sz w:val="26"/>
+          <w:szCs w:val="26"/>
+        </w:rPr>
+      </w:pPr>
+      <w:r>
+        <w:rPr>
+          <w:rFonts w:ascii="Times New Roman" w:hAnsi="Times New Roman"/>
+          <w:b/>
+          <w:sz w:val="26"/>
+          <w:szCs w:val="26"/>
+        </w:rPr>
+        <w:t xml:space="preserve">Yêu cầu </w:t>
+      </w:r>
+      <w:r>
+        <w:rPr>
+          <w:rFonts w:ascii="Times New Roman" w:hAnsi="Times New Roman"/>
+          <w:b/>
+          <w:sz w:val="26"/>
+          <w:szCs w:val="26"/>
+        </w:rPr>
+        <w:t>phân quyền người dùng</w:t>
+      </w:r>
+    </w:p>
+    <w:p>
+      <w:pPr>
+        <w:pStyle w:val="ListParagraph"/>
+        <w:numPr>
+          <w:ilvl w:val="0"/>
+          <w:numId w:val="2"/>
+        </w:numPr>
+        <w:spacing w:line="360" w:lineRule="auto"/>
+        <w:rPr>
+          <w:rFonts w:ascii="Times New Roman" w:hAnsi="Times New Roman"/>
+          <w:b/>
+          <w:sz w:val="26"/>
+          <w:szCs w:val="26"/>
+        </w:rPr>
+      </w:pPr>
+      <w:r>
+        <w:rPr>
+          <w:rFonts w:ascii="Times New Roman" w:hAnsi="Times New Roman"/>
+          <w:b/>
+          <w:sz w:val="26"/>
+          <w:szCs w:val="26"/>
+        </w:rPr>
+        <w:t>Biểu mẫu.</w:t>
+      </w:r>
+    </w:p>
+    <w:tbl>
+      <w:tblPr>
+        <w:tblW w:w="7408" w:type="dxa"/>
+        <w:jc w:val="center"/>
+        <w:tblBorders>
+          <w:top w:val="single" w:sz="12" w:space="0" w:color="auto"/>
+          <w:left w:val="single" w:sz="12" w:space="0" w:color="auto"/>
+          <w:bottom w:val="single" w:sz="12" w:space="0" w:color="auto"/>
+          <w:right w:val="single" w:sz="12" w:space="0" w:color="auto"/>
+        </w:tblBorders>
+        <w:tblLayout w:type="fixed"/>
+        <w:tblLook w:val="01E0" w:firstRow="1" w:lastRow="1" w:firstColumn="1" w:lastColumn="1" w:noHBand="0" w:noVBand="0"/>
+      </w:tblPr>
+      <w:tblGrid>
+        <w:gridCol w:w="682"/>
+        <w:gridCol w:w="307"/>
+        <w:gridCol w:w="1418"/>
+        <w:gridCol w:w="1985"/>
+        <w:gridCol w:w="3016"/>
+      </w:tblGrid>
+      <w:tr>
+        <w:trPr>
+          <w:trHeight w:val="264"/>
+          <w:jc w:val="center"/>
+        </w:trPr>
+        <w:tc>
+          <w:tcPr>
+            <w:tcW w:w="989" w:type="dxa"/>
+            <w:gridSpan w:val="2"/>
+            <w:tcBorders>
+              <w:top w:val="single" w:sz="2" w:space="0" w:color="auto"/>
+              <w:left w:val="single" w:sz="2" w:space="0" w:color="auto"/>
+              <w:bottom w:val="single" w:sz="2" w:space="0" w:color="auto"/>
+              <w:right w:val="single" w:sz="2" w:space="0" w:color="auto"/>
+            </w:tcBorders>
+          </w:tcPr>
+          <w:p>
+            <w:pPr>
+              <w:pStyle w:val="HeaderTable"/>
+              <w:rPr>
+                <w:lang w:val="vi-VN"/>
+              </w:rPr>
+            </w:pPr>
+            <w:r>
+              <w:t>BM</w:t>
+            </w:r>
+            <w:r>
+              <w:t>7</w:t>
+            </w:r>
+            <w:r>
+              <w:rPr>
+                <w:lang w:val="vi-VN"/>
+              </w:rPr>
+              <w:t>:</w:t>
+            </w:r>
+          </w:p>
+        </w:tc>
+        <w:tc>
+          <w:tcPr>
+            <w:tcW w:w="6419" w:type="dxa"/>
+            <w:gridSpan w:val="3"/>
+            <w:tcBorders>
+              <w:top w:val="single" w:sz="2" w:space="0" w:color="auto"/>
+              <w:left w:val="single" w:sz="2" w:space="0" w:color="auto"/>
+              <w:bottom w:val="single" w:sz="2" w:space="0" w:color="auto"/>
+              <w:right w:val="single" w:sz="2" w:space="0" w:color="auto"/>
+            </w:tcBorders>
+          </w:tcPr>
+          <w:p>
+            <w:pPr>
+              <w:pStyle w:val="HeaderTable"/>
+            </w:pPr>
+            <w:r>
+              <w:t>Phân Quyền Người Dùng</w:t>
+            </w:r>
+          </w:p>
+        </w:tc>
+      </w:tr>
+      <w:tr>
+        <w:trPr>
+          <w:cantSplit/>
+          <w:trHeight w:val="230"/>
+          <w:jc w:val="center"/>
+        </w:trPr>
+        <w:tc>
+          <w:tcPr>
+            <w:tcW w:w="682" w:type="dxa"/>
+            <w:tcBorders>
+              <w:top w:val="single" w:sz="2" w:space="0" w:color="auto"/>
+              <w:left w:val="single" w:sz="2" w:space="0" w:color="auto"/>
+              <w:bottom w:val="single" w:sz="2" w:space="0" w:color="auto"/>
+              <w:right w:val="single" w:sz="2" w:space="0" w:color="auto"/>
+            </w:tcBorders>
+            <w:vAlign w:val="center"/>
+          </w:tcPr>
+          <w:p>
+            <w:pPr>
+              <w:pStyle w:val="HeaderTable"/>
+            </w:pPr>
+            <w:r>
+              <w:t>STT</w:t>
+            </w:r>
+          </w:p>
+        </w:tc>
+        <w:tc>
+          <w:tcPr>
+            <w:tcW w:w="1725" w:type="dxa"/>
+            <w:gridSpan w:val="2"/>
+            <w:tcBorders>
+              <w:top w:val="single" w:sz="2" w:space="0" w:color="auto"/>
+              <w:left w:val="single" w:sz="2" w:space="0" w:color="auto"/>
+              <w:bottom w:val="single" w:sz="2" w:space="0" w:color="auto"/>
+              <w:right w:val="single" w:sz="4" w:space="0" w:color="auto"/>
+            </w:tcBorders>
+            <w:vAlign w:val="center"/>
+          </w:tcPr>
+          <w:p>
+            <w:pPr>
+              <w:pStyle w:val="HeaderTable"/>
+            </w:pPr>
+            <w:r>
+              <w:rPr>
+                <w:lang w:val="vi-VN"/>
+              </w:rPr>
+              <w:t xml:space="preserve">Mã </w:t>
+            </w:r>
+            <w:r>
+              <w:t>Đăng Nhập</w:t>
+            </w:r>
+          </w:p>
+        </w:tc>
+        <w:tc>
+          <w:tcPr>
+            <w:tcW w:w="1985" w:type="dxa"/>
+            <w:tcBorders>
+              <w:top w:val="single" w:sz="4" w:space="0" w:color="auto"/>
+              <w:left w:val="single" w:sz="4" w:space="0" w:color="auto"/>
+              <w:bottom w:val="single" w:sz="4" w:space="0" w:color="auto"/>
+              <w:right w:val="single" w:sz="4" w:space="0" w:color="auto"/>
+            </w:tcBorders>
+            <w:shd w:val="clear" w:color="auto" w:fill="auto"/>
+            <w:vAlign w:val="center"/>
+          </w:tcPr>
+          <w:p>
+            <w:pPr>
+              <w:pStyle w:val="HeaderTable"/>
+            </w:pPr>
+            <w:r>
+              <w:t>Tên người dùng</w:t>
+            </w:r>
+          </w:p>
+        </w:tc>
+        <w:tc>
+          <w:tcPr>
+            <w:tcW w:w="3016" w:type="dxa"/>
+            <w:tcBorders>
+              <w:top w:val="single" w:sz="4" w:space="0" w:color="auto"/>
+              <w:left w:val="single" w:sz="4" w:space="0" w:color="auto"/>
+              <w:bottom w:val="single" w:sz="4" w:space="0" w:color="auto"/>
+              <w:right w:val="single" w:sz="2" w:space="0" w:color="auto"/>
+            </w:tcBorders>
+            <w:shd w:val="clear" w:color="auto" w:fill="auto"/>
+            <w:vAlign w:val="center"/>
+          </w:tcPr>
+          <w:p>
+            <w:pPr>
+              <w:pStyle w:val="HeaderTable"/>
+            </w:pPr>
+            <w:r>
+              <w:t>Quyền người dùng</w:t>
+            </w:r>
+            <w:bookmarkStart w:id="0" w:name="_GoBack"/>
+            <w:bookmarkEnd w:id="0"/>
+          </w:p>
+        </w:tc>
+      </w:tr>
+      <w:tr>
+        <w:trPr>
+          <w:cantSplit/>
+          <w:trHeight w:val="230"/>
+          <w:jc w:val="center"/>
+        </w:trPr>
+        <w:tc>
+          <w:tcPr>
+            <w:tcW w:w="682" w:type="dxa"/>
+            <w:tcBorders>
+              <w:top w:val="single" w:sz="2" w:space="0" w:color="auto"/>
+              <w:left w:val="single" w:sz="2" w:space="0" w:color="auto"/>
+              <w:bottom w:val="single" w:sz="2" w:space="0" w:color="auto"/>
+              <w:right w:val="single" w:sz="2" w:space="0" w:color="auto"/>
+            </w:tcBorders>
+            <w:vAlign w:val="center"/>
+          </w:tcPr>
+          <w:p>
+            <w:pPr>
+              <w:pStyle w:val="Table"/>
+            </w:pPr>
+            <w:r>
+              <w:t>1</w:t>
+            </w:r>
+          </w:p>
+        </w:tc>
+        <w:tc>
+          <w:tcPr>
+            <w:tcW w:w="1725" w:type="dxa"/>
+            <w:gridSpan w:val="2"/>
+            <w:tcBorders>
+              <w:top w:val="single" w:sz="2" w:space="0" w:color="auto"/>
+              <w:left w:val="single" w:sz="2" w:space="0" w:color="auto"/>
+              <w:bottom w:val="single" w:sz="2" w:space="0" w:color="auto"/>
+              <w:right w:val="single" w:sz="4" w:space="0" w:color="auto"/>
+            </w:tcBorders>
+            <w:vAlign w:val="center"/>
+          </w:tcPr>
+          <w:p>
+            <w:pPr>
+              <w:pStyle w:val="Table"/>
+            </w:pPr>
+          </w:p>
+        </w:tc>
+        <w:tc>
+          <w:tcPr>
+            <w:tcW w:w="1985" w:type="dxa"/>
+            <w:tcBorders>
+              <w:top w:val="single" w:sz="4" w:space="0" w:color="auto"/>
+              <w:left w:val="single" w:sz="4" w:space="0" w:color="auto"/>
+              <w:bottom w:val="single" w:sz="4" w:space="0" w:color="auto"/>
+              <w:right w:val="single" w:sz="4" w:space="0" w:color="auto"/>
+            </w:tcBorders>
+            <w:shd w:val="clear" w:color="auto" w:fill="auto"/>
+            <w:vAlign w:val="center"/>
+          </w:tcPr>
+          <w:p>
+            <w:pPr>
+              <w:pStyle w:val="Table"/>
+            </w:pPr>
+          </w:p>
+        </w:tc>
+        <w:tc>
+          <w:tcPr>
+            <w:tcW w:w="3016" w:type="dxa"/>
+            <w:tcBorders>
+              <w:top w:val="single" w:sz="4" w:space="0" w:color="auto"/>
+              <w:left w:val="single" w:sz="4" w:space="0" w:color="auto"/>
+              <w:bottom w:val="single" w:sz="4" w:space="0" w:color="auto"/>
+              <w:right w:val="single" w:sz="2" w:space="0" w:color="auto"/>
+            </w:tcBorders>
+            <w:shd w:val="clear" w:color="auto" w:fill="auto"/>
+            <w:vAlign w:val="center"/>
+          </w:tcPr>
+          <w:p>
+            <w:pPr>
+              <w:pStyle w:val="Table"/>
+            </w:pPr>
+          </w:p>
+        </w:tc>
+      </w:tr>
+      <w:tr>
+        <w:trPr>
+          <w:cantSplit/>
+          <w:trHeight w:val="230"/>
+          <w:jc w:val="center"/>
+        </w:trPr>
+        <w:tc>
+          <w:tcPr>
+            <w:tcW w:w="682" w:type="dxa"/>
+            <w:tcBorders>
+              <w:top w:val="single" w:sz="2" w:space="0" w:color="auto"/>
+              <w:left w:val="single" w:sz="2" w:space="0" w:color="auto"/>
+              <w:bottom w:val="single" w:sz="2" w:space="0" w:color="auto"/>
+              <w:right w:val="single" w:sz="2" w:space="0" w:color="auto"/>
+            </w:tcBorders>
+            <w:vAlign w:val="center"/>
+          </w:tcPr>
+          <w:p>
+            <w:pPr>
+              <w:pStyle w:val="Table"/>
+            </w:pPr>
+            <w:r>
+              <w:t>2</w:t>
+            </w:r>
+          </w:p>
+        </w:tc>
+        <w:tc>
+          <w:tcPr>
+            <w:tcW w:w="1725" w:type="dxa"/>
+            <w:gridSpan w:val="2"/>
+            <w:tcBorders>
+              <w:top w:val="single" w:sz="2" w:space="0" w:color="auto"/>
+              <w:left w:val="single" w:sz="2" w:space="0" w:color="auto"/>
+              <w:bottom w:val="single" w:sz="2" w:space="0" w:color="auto"/>
+              <w:right w:val="single" w:sz="4" w:space="0" w:color="auto"/>
+            </w:tcBorders>
+            <w:vAlign w:val="center"/>
+          </w:tcPr>
+          <w:p>
+            <w:pPr>
+              <w:pStyle w:val="Table"/>
+            </w:pPr>
+          </w:p>
+        </w:tc>
+        <w:tc>
+          <w:tcPr>
+            <w:tcW w:w="1985" w:type="dxa"/>
+            <w:tcBorders>
+              <w:top w:val="single" w:sz="4" w:space="0" w:color="auto"/>
+              <w:left w:val="single" w:sz="4" w:space="0" w:color="auto"/>
+              <w:bottom w:val="single" w:sz="4" w:space="0" w:color="auto"/>
+              <w:right w:val="single" w:sz="4" w:space="0" w:color="auto"/>
+            </w:tcBorders>
+            <w:shd w:val="clear" w:color="auto" w:fill="auto"/>
+            <w:vAlign w:val="center"/>
+          </w:tcPr>
+          <w:p>
+            <w:pPr>
+              <w:pStyle w:val="Table"/>
+            </w:pPr>
+          </w:p>
+        </w:tc>
+        <w:tc>
+          <w:tcPr>
+            <w:tcW w:w="3016" w:type="dxa"/>
+            <w:tcBorders>
+              <w:top w:val="single" w:sz="4" w:space="0" w:color="auto"/>
+              <w:left w:val="single" w:sz="4" w:space="0" w:color="auto"/>
+              <w:bottom w:val="single" w:sz="4" w:space="0" w:color="auto"/>
+              <w:right w:val="single" w:sz="2" w:space="0" w:color="auto"/>
+            </w:tcBorders>
+            <w:shd w:val="clear" w:color="auto" w:fill="auto"/>
+            <w:vAlign w:val="center"/>
+          </w:tcPr>
+          <w:p>
+            <w:pPr>
+              <w:pStyle w:val="Table"/>
+            </w:pPr>
+          </w:p>
+        </w:tc>
+      </w:tr>
+    </w:tbl>
+    <w:p>
+      <w:pPr>
+        <w:spacing w:line="360" w:lineRule="auto"/>
+        <w:ind w:left="511"/>
+        <w:rPr>
+          <w:rFonts w:ascii="Times New Roman" w:hAnsi="Times New Roman"/>
+          <w:b/>
+          <w:sz w:val="26"/>
+          <w:szCs w:val="26"/>
+        </w:rPr>
+      </w:pPr>
+    </w:p>
+    <w:p>
+      <w:pPr>
+        <w:pStyle w:val="ListParagraph"/>
+        <w:numPr>
+          <w:ilvl w:val="0"/>
+          <w:numId w:val="2"/>
+        </w:numPr>
+        <w:spacing w:line="360" w:lineRule="auto"/>
+        <w:rPr>
+          <w:rFonts w:ascii="Times New Roman" w:hAnsi="Times New Roman"/>
+          <w:b/>
+          <w:sz w:val="26"/>
+          <w:szCs w:val="26"/>
+        </w:rPr>
+      </w:pPr>
+      <w:r>
+        <w:rPr>
+          <w:rFonts w:ascii="Times New Roman" w:hAnsi="Times New Roman"/>
+          <w:b/>
+          <w:sz w:val="26"/>
+          <w:szCs w:val="26"/>
+        </w:rPr>
+        <w:t>Sơ đồ.</w:t>
+      </w:r>
+    </w:p>
+    <w:p>
+      <w:pPr>
+        <w:pStyle w:val="ListParagraph"/>
+        <w:numPr>
+          <w:ilvl w:val="0"/>
+          <w:numId w:val="2"/>
+        </w:numPr>
+        <w:spacing w:line="360" w:lineRule="auto"/>
+        <w:rPr>
+          <w:rFonts w:ascii="Times New Roman" w:hAnsi="Times New Roman"/>
+          <w:b/>
+          <w:sz w:val="26"/>
+          <w:szCs w:val="26"/>
+        </w:rPr>
+      </w:pPr>
+      <w:r>
+        <w:rPr>
+          <w:rFonts w:ascii="Times New Roman" w:hAnsi="Times New Roman"/>
+          <w:b/>
+          <w:sz w:val="26"/>
+          <w:szCs w:val="26"/>
+        </w:rPr>
+        <w:t>Các luồng dữ liệu.</w:t>
+      </w:r>
+    </w:p>
+    <w:p>
+      <w:pPr>
+        <w:pStyle w:val="ListParagraph"/>
+        <w:numPr>
+          <w:ilvl w:val="0"/>
+          <w:numId w:val="2"/>
+        </w:numPr>
+        <w:spacing w:line="360" w:lineRule="auto"/>
+        <w:rPr>
+          <w:rFonts w:ascii="Times New Roman" w:hAnsi="Times New Roman"/>
+          <w:b/>
+          <w:sz w:val="26"/>
+          <w:szCs w:val="26"/>
+        </w:rPr>
+      </w:pPr>
+      <w:r>
+        <w:rPr>
+          <w:rFonts w:ascii="Times New Roman" w:hAnsi="Times New Roman"/>
+          <w:b/>
+          <w:sz w:val="26"/>
+          <w:szCs w:val="26"/>
+        </w:rPr>
+        <w:t>Thuật toán.</w:t>
+      </w:r>
+    </w:p>
+    <w:p>
+      <w:pPr>
+        <w:pStyle w:val="ListParagraph"/>
+        <w:spacing w:line="360" w:lineRule="auto"/>
+        <w:ind w:left="511"/>
+        <w:rPr>
+          <w:rFonts w:ascii="Times New Roman" w:hAnsi="Times New Roman"/>
+          <w:b/>
+          <w:sz w:val="26"/>
+          <w:szCs w:val="26"/>
+        </w:rPr>
+      </w:pPr>
     </w:p>
     <w:sectPr>
-      <w:headerReference w:type="default" r:id="rId7"/>
+      <w:headerReference w:type="default" r:id="rId8"/>
       <w:pgSz w:w="11906" w:h="16838"/>
       <w:pgMar w:top="1985" w:right="1134" w:bottom="1701" w:left="1985" w:header="708" w:footer="708" w:gutter="0"/>
       <w:pgNumType w:start="0"/>
@@ -3456,7 +7715,7 @@
           <w:rPr>
             <w:noProof/>
           </w:rPr>
-          <w:t>2</w:t>
+          <w:t>5</w:t>
         </w:r>
         <w:r>
           <w:rPr>
@@ -3598,8 +7857,124 @@
       </w:rPr>
     </w:lvl>
   </w:abstractNum>
+  <w:abstractNum w:abstractNumId="1" w15:restartNumberingAfterBreak="0">
+    <w:nsid w:val="7A210E03"/>
+    <w:multiLevelType w:val="hybridMultilevel"/>
+    <w:tmpl w:val="E1003A2C"/>
+    <w:lvl w:ilvl="0" w:tplc="84A07E04">
+      <w:start w:val="2"/>
+      <w:numFmt w:val="bullet"/>
+      <w:lvlText w:val="-"/>
+      <w:lvlJc w:val="left"/>
+      <w:pPr>
+        <w:ind w:left="871" w:hanging="360"/>
+      </w:pPr>
+      <w:rPr>
+        <w:rFonts w:ascii="Times New Roman" w:eastAsia="Times New Roman" w:hAnsi="Times New Roman" w:cs="Times New Roman" w:hint="default"/>
+      </w:rPr>
+    </w:lvl>
+    <w:lvl w:ilvl="1" w:tplc="08090003" w:tentative="1">
+      <w:start w:val="1"/>
+      <w:numFmt w:val="bullet"/>
+      <w:lvlText w:val="o"/>
+      <w:lvlJc w:val="left"/>
+      <w:pPr>
+        <w:ind w:left="1591" w:hanging="360"/>
+      </w:pPr>
+      <w:rPr>
+        <w:rFonts w:ascii="Courier New" w:hAnsi="Courier New" w:cs="Courier New" w:hint="default"/>
+      </w:rPr>
+    </w:lvl>
+    <w:lvl w:ilvl="2" w:tplc="08090005" w:tentative="1">
+      <w:start w:val="1"/>
+      <w:numFmt w:val="bullet"/>
+      <w:lvlText w:val=""/>
+      <w:lvlJc w:val="left"/>
+      <w:pPr>
+        <w:ind w:left="2311" w:hanging="360"/>
+      </w:pPr>
+      <w:rPr>
+        <w:rFonts w:ascii="Wingdings" w:hAnsi="Wingdings" w:hint="default"/>
+      </w:rPr>
+    </w:lvl>
+    <w:lvl w:ilvl="3" w:tplc="08090001" w:tentative="1">
+      <w:start w:val="1"/>
+      <w:numFmt w:val="bullet"/>
+      <w:lvlText w:val=""/>
+      <w:lvlJc w:val="left"/>
+      <w:pPr>
+        <w:ind w:left="3031" w:hanging="360"/>
+      </w:pPr>
+      <w:rPr>
+        <w:rFonts w:ascii="Symbol" w:hAnsi="Symbol" w:hint="default"/>
+      </w:rPr>
+    </w:lvl>
+    <w:lvl w:ilvl="4" w:tplc="08090003" w:tentative="1">
+      <w:start w:val="1"/>
+      <w:numFmt w:val="bullet"/>
+      <w:lvlText w:val="o"/>
+      <w:lvlJc w:val="left"/>
+      <w:pPr>
+        <w:ind w:left="3751" w:hanging="360"/>
+      </w:pPr>
+      <w:rPr>
+        <w:rFonts w:ascii="Courier New" w:hAnsi="Courier New" w:cs="Courier New" w:hint="default"/>
+      </w:rPr>
+    </w:lvl>
+    <w:lvl w:ilvl="5" w:tplc="08090005" w:tentative="1">
+      <w:start w:val="1"/>
+      <w:numFmt w:val="bullet"/>
+      <w:lvlText w:val=""/>
+      <w:lvlJc w:val="left"/>
+      <w:pPr>
+        <w:ind w:left="4471" w:hanging="360"/>
+      </w:pPr>
+      <w:rPr>
+        <w:rFonts w:ascii="Wingdings" w:hAnsi="Wingdings" w:hint="default"/>
+      </w:rPr>
+    </w:lvl>
+    <w:lvl w:ilvl="6" w:tplc="08090001" w:tentative="1">
+      <w:start w:val="1"/>
+      <w:numFmt w:val="bullet"/>
+      <w:lvlText w:val=""/>
+      <w:lvlJc w:val="left"/>
+      <w:pPr>
+        <w:ind w:left="5191" w:hanging="360"/>
+      </w:pPr>
+      <w:rPr>
+        <w:rFonts w:ascii="Symbol" w:hAnsi="Symbol" w:hint="default"/>
+      </w:rPr>
+    </w:lvl>
+    <w:lvl w:ilvl="7" w:tplc="08090003" w:tentative="1">
+      <w:start w:val="1"/>
+      <w:numFmt w:val="bullet"/>
+      <w:lvlText w:val="o"/>
+      <w:lvlJc w:val="left"/>
+      <w:pPr>
+        <w:ind w:left="5911" w:hanging="360"/>
+      </w:pPr>
+      <w:rPr>
+        <w:rFonts w:ascii="Courier New" w:hAnsi="Courier New" w:cs="Courier New" w:hint="default"/>
+      </w:rPr>
+    </w:lvl>
+    <w:lvl w:ilvl="8" w:tplc="08090005" w:tentative="1">
+      <w:start w:val="1"/>
+      <w:numFmt w:val="bullet"/>
+      <w:lvlText w:val=""/>
+      <w:lvlJc w:val="left"/>
+      <w:pPr>
+        <w:ind w:left="6631" w:hanging="360"/>
+      </w:pPr>
+      <w:rPr>
+        <w:rFonts w:ascii="Wingdings" w:hAnsi="Wingdings" w:hint="default"/>
+      </w:rPr>
+    </w:lvl>
+  </w:abstractNum>
   <w:num w:numId="1">
     <w:abstractNumId w:val="0"/>
+  </w:num>
+  <w:num w:numId="2">
+    <w:abstractNumId w:val="1"/>
   </w:num>
 </w:numbering>
 </file>
@@ -4119,6 +8494,74 @@
       </w:tblBorders>
     </w:tblPr>
   </w:style>
+  <w:style w:type="paragraph" w:customStyle="1" w:styleId="LeftTable">
+    <w:name w:val="LeftTable"/>
+    <w:basedOn w:val="Normal"/>
+    <w:rsid w:val="00887A02"/>
+    <w:pPr>
+      <w:spacing w:before="60" w:after="60"/>
+    </w:pPr>
+    <w:rPr>
+      <w:rFonts w:ascii="Times New Roman" w:hAnsi="Times New Roman"/>
+      <w:noProof/>
+      <w:sz w:val="20"/>
+      <w:szCs w:val="20"/>
+    </w:rPr>
+  </w:style>
+  <w:style w:type="paragraph" w:customStyle="1" w:styleId="HeaderTable">
+    <w:name w:val="HeaderTable"/>
+    <w:rsid w:val="00887A02"/>
+    <w:pPr>
+      <w:shd w:val="clear" w:color="auto" w:fill="000000"/>
+      <w:spacing w:before="60" w:after="60" w:line="240" w:lineRule="auto"/>
+      <w:jc w:val="center"/>
+    </w:pPr>
+    <w:rPr>
+      <w:rFonts w:ascii="Times New Roman" w:eastAsia="Times New Roman" w:hAnsi="Times New Roman" w:cs="Times New Roman"/>
+      <w:b/>
+      <w:noProof/>
+      <w:sz w:val="20"/>
+      <w:szCs w:val="20"/>
+      <w:lang w:val="en-US"/>
+    </w:rPr>
+  </w:style>
+  <w:style w:type="paragraph" w:customStyle="1" w:styleId="Rule">
+    <w:name w:val="Rule"/>
+    <w:basedOn w:val="Normal"/>
+    <w:rsid w:val="00887A02"/>
+    <w:pPr>
+      <w:pBdr>
+        <w:top w:val="single" w:sz="18" w:space="1" w:color="auto" w:shadow="1"/>
+        <w:left w:val="single" w:sz="18" w:space="4" w:color="auto" w:shadow="1"/>
+        <w:bottom w:val="single" w:sz="18" w:space="1" w:color="auto" w:shadow="1"/>
+        <w:right w:val="single" w:sz="18" w:space="4" w:color="auto" w:shadow="1"/>
+      </w:pBdr>
+      <w:shd w:val="pct12" w:color="auto" w:fill="FFFFFF"/>
+      <w:spacing w:before="120" w:after="120" w:line="360" w:lineRule="auto"/>
+      <w:jc w:val="both"/>
+    </w:pPr>
+    <w:rPr>
+      <w:rFonts w:ascii="Times New Roman" w:hAnsi="Times New Roman"/>
+      <w:b/>
+      <w:sz w:val="21"/>
+      <w:szCs w:val="20"/>
+    </w:rPr>
+  </w:style>
+  <w:style w:type="paragraph" w:customStyle="1" w:styleId="Table">
+    <w:name w:val="Table"/>
+    <w:rsid w:val="00F24327"/>
+    <w:pPr>
+      <w:spacing w:before="60" w:after="60" w:line="240" w:lineRule="auto"/>
+      <w:jc w:val="center"/>
+    </w:pPr>
+    <w:rPr>
+      <w:rFonts w:ascii="Times New Roman" w:eastAsia="Times New Roman" w:hAnsi="Times New Roman" w:cs="Times New Roman"/>
+      <w:noProof/>
+      <w:sz w:val="20"/>
+      <w:szCs w:val="20"/>
+      <w:lang w:val="en-US"/>
+    </w:rPr>
+  </w:style>
 </w:styles>
 </file>
 
@@ -4381,4 +8824,16 @@
     </a:ext>
   </a:extLst>
 </a:theme>
+</file>
+
+<file path=customXml/item1.xml><?xml version="1.0" encoding="utf-8"?>
+<b:Sources xmlns:b="http://schemas.openxmlformats.org/officeDocument/2006/bibliography" xmlns="http://schemas.openxmlformats.org/officeDocument/2006/bibliography" SelectedStyle="\APASixthEditionOfficeOnline.xsl" StyleName="APA" Version="6"/>
+</file>
+
+<file path=customXml/itemProps1.xml><?xml version="1.0" encoding="utf-8"?>
+<ds:datastoreItem xmlns:ds="http://schemas.openxmlformats.org/officeDocument/2006/customXml" ds:itemID="{D610A3D5-5264-4D99-BC4E-0805DC742789}">
+  <ds:schemaRefs>
+    <ds:schemaRef ds:uri="http://schemas.openxmlformats.org/officeDocument/2006/bibliography"/>
+  </ds:schemaRefs>
+</ds:datastoreItem>
 </file>
</xml_diff>